<commit_message>
added updates for new irr_type = 3 and 4
</commit_message>
<xml_diff>
--- a/release_notes_prms_5.2.0.docx
+++ b/release_notes_prms_5.2.0.docx
@@ -3643,16 +3643,22 @@
     </w:p>
     <w:p>
       <w:pPr>
-        <w:spacing w:before="120" w:after="0" w:line="240" w:lineRule="auto"/>
-        <w:rPr>
-          <w:rFonts w:ascii="Calibri" w:eastAsia="Calibri" w:hAnsi="Calibri" w:cs="Calibri"/>
-        </w:rPr>
-      </w:pPr>
-      <w:r>
-        <w:rPr>
-          <w:rFonts w:ascii="Calibri" w:eastAsia="Calibri" w:hAnsi="Calibri" w:cs="Calibri"/>
-        </w:rPr>
-        <w:t>Stop conditions</w:t>
+        <w:spacing w:before="120"/>
+        <w:rPr>
+          <w:rFonts w:ascii="Courier New" w:eastAsia="Courier New" w:hAnsi="Courier New" w:cs="Courier New"/>
+        </w:rPr>
+      </w:pPr>
+      <w:r>
+        <w:rPr>
+          <w:rFonts w:ascii="Calibri" w:eastAsia="Courier New" w:hAnsi="Calibri" w:cs="Calibri"/>
+        </w:rPr>
+        <w:t xml:space="preserve">Irrigation application to the canopy – </w:t>
+      </w:r>
+      <w:r>
+        <w:rPr>
+          <w:rFonts w:ascii="Courier New" w:eastAsia="Courier New" w:hAnsi="Courier New" w:cs="Courier New"/>
+        </w:rPr>
+        <w:t>intcp</w:t>
       </w:r>
     </w:p>
     <w:p>
@@ -3662,672 +3668,213 @@
           <w:ilvl w:val="0"/>
           <w:numId w:val="132"/>
         </w:numPr>
-        <w:spacing w:after="0" w:line="240" w:lineRule="auto"/>
-        <w:rPr>
-          <w:rFonts w:ascii="Calibri" w:eastAsia="Calibri" w:hAnsi="Calibri" w:cs="Calibri"/>
-        </w:rPr>
-      </w:pPr>
-      <w:r>
-        <w:rPr>
-          <w:rFonts w:ascii="Calibri" w:eastAsia="Calibri" w:hAnsi="Calibri" w:cs="Calibri"/>
-        </w:rPr>
-        <w:t>ERROR messages issued by modules have been reworded to be more consistent in format. Additionally, in ERROR messages and at the termination of a simulation a value is output. A non-</w:t>
-      </w:r>
+        <w:spacing w:before="120" w:after="0" w:line="240" w:lineRule="auto"/>
+        <w:rPr>
+          <w:rFonts w:ascii="Calibri" w:eastAsia="Courier New" w:hAnsi="Calibri" w:cs="Calibri"/>
+        </w:rPr>
+      </w:pPr>
       <w:r>
         <w:rPr>
           <w:rFonts w:ascii="Calibri" w:eastAsia="Calibri" w:hAnsi="Calibri" w:cs="Calibri"/>
         </w:rPr>
         <w:lastRenderedPageBreak/>
-        <w:t>zero value indicates an ERROR was detected in the simulation. The values are output according to the following list:</w:t>
-      </w:r>
-    </w:p>
-    <w:p>
-      <w:pPr>
-        <w:spacing w:after="0" w:line="240" w:lineRule="auto"/>
-        <w:ind w:left="720"/>
-        <w:rPr>
-          <w:rFonts w:ascii="Calibri" w:eastAsia="Calibri" w:hAnsi="Calibri" w:cs="Calibri"/>
-        </w:rPr>
-      </w:pPr>
-      <w:r>
-        <w:rPr>
-          <w:rFonts w:ascii="Calibri" w:eastAsia="Calibri" w:hAnsi="Calibri" w:cs="Calibri"/>
-        </w:rPr>
-        <w:t>-4 = read input error</w:t>
-      </w:r>
-    </w:p>
-    <w:p>
-      <w:pPr>
-        <w:spacing w:after="0" w:line="240" w:lineRule="auto"/>
-        <w:ind w:left="720"/>
-        <w:rPr>
-          <w:rFonts w:ascii="Calibri" w:eastAsia="Calibri" w:hAnsi="Calibri" w:cs="Calibri"/>
-        </w:rPr>
-      </w:pPr>
-      <w:r>
-        <w:rPr>
-          <w:rFonts w:ascii="Calibri" w:eastAsia="Calibri" w:hAnsi="Calibri" w:cs="Calibri"/>
-        </w:rPr>
-        <w:t>-3 = open output file error</w:t>
-      </w:r>
-    </w:p>
-    <w:p>
-      <w:pPr>
-        <w:spacing w:after="0" w:line="240" w:lineRule="auto"/>
-        <w:ind w:left="720"/>
-        <w:rPr>
-          <w:rFonts w:ascii="Calibri" w:eastAsia="Calibri" w:hAnsi="Calibri" w:cs="Calibri"/>
-        </w:rPr>
-      </w:pPr>
-      <w:r>
-        <w:rPr>
-          <w:rFonts w:ascii="Calibri" w:eastAsia="Calibri" w:hAnsi="Calibri" w:cs="Calibri"/>
-        </w:rPr>
-        <w:t>-2 = open input file error</w:t>
-      </w:r>
-    </w:p>
-    <w:p>
-      <w:pPr>
-        <w:spacing w:after="0" w:line="240" w:lineRule="auto"/>
-        <w:ind w:left="720"/>
-        <w:rPr>
-          <w:rFonts w:ascii="Calibri" w:eastAsia="Calibri" w:hAnsi="Calibri" w:cs="Calibri"/>
-        </w:rPr>
-      </w:pPr>
-      <w:r>
-        <w:rPr>
-          <w:rFonts w:ascii="Calibri" w:eastAsia="Calibri" w:hAnsi="Calibri" w:cs="Calibri"/>
-        </w:rPr>
-        <w:t>-1 = write output error</w:t>
-      </w:r>
-    </w:p>
-    <w:p>
-      <w:pPr>
-        <w:spacing w:after="0" w:line="240" w:lineRule="auto"/>
-        <w:ind w:left="720"/>
-        <w:rPr>
-          <w:rFonts w:ascii="Calibri" w:eastAsia="Calibri" w:hAnsi="Calibri" w:cs="Calibri"/>
-        </w:rPr>
-      </w:pPr>
-      <w:r>
-        <w:rPr>
-          <w:rFonts w:ascii="Calibri" w:eastAsia="Calibri" w:hAnsi="Calibri" w:cs="Calibri"/>
-        </w:rPr>
-        <w:t>0 = no error</w:t>
-      </w:r>
-    </w:p>
-    <w:p>
-      <w:pPr>
-        <w:spacing w:after="0" w:line="240" w:lineRule="auto"/>
-        <w:ind w:left="720"/>
-        <w:rPr>
-          <w:rFonts w:ascii="Calibri" w:eastAsia="Calibri" w:hAnsi="Calibri" w:cs="Calibri"/>
-        </w:rPr>
-      </w:pPr>
-      <w:r>
-        <w:rPr>
-          <w:rFonts w:ascii="Calibri" w:eastAsia="Calibri" w:hAnsi="Calibri" w:cs="Calibri"/>
-        </w:rPr>
-        <w:t>1 = control parameter error</w:t>
-      </w:r>
-    </w:p>
-    <w:p>
-      <w:pPr>
-        <w:spacing w:after="0" w:line="240" w:lineRule="auto"/>
-        <w:ind w:left="720"/>
-        <w:rPr>
-          <w:rFonts w:ascii="Calibri" w:eastAsia="Calibri" w:hAnsi="Calibri" w:cs="Calibri"/>
-        </w:rPr>
-      </w:pPr>
-      <w:r>
-        <w:rPr>
-          <w:rFonts w:ascii="Calibri" w:eastAsia="Calibri" w:hAnsi="Calibri" w:cs="Calibri"/>
-        </w:rPr>
-        <w:t>2 = variable range error</w:t>
-      </w:r>
-    </w:p>
-    <w:p>
-      <w:pPr>
-        <w:spacing w:after="0" w:line="240" w:lineRule="auto"/>
-        <w:ind w:left="720"/>
-        <w:rPr>
-          <w:rFonts w:ascii="Calibri" w:eastAsia="Calibri" w:hAnsi="Calibri" w:cs="Calibri"/>
-        </w:rPr>
-      </w:pPr>
-      <w:r>
-        <w:rPr>
-          <w:rFonts w:ascii="Calibri" w:eastAsia="Calibri" w:hAnsi="Calibri" w:cs="Calibri"/>
-        </w:rPr>
-        <w:t>3 = dimension range error</w:t>
-      </w:r>
-    </w:p>
-    <w:p>
-      <w:pPr>
-        <w:spacing w:after="0" w:line="240" w:lineRule="auto"/>
-        <w:ind w:left="720"/>
-        <w:rPr>
-          <w:rFonts w:ascii="Calibri" w:eastAsia="Calibri" w:hAnsi="Calibri" w:cs="Calibri"/>
-        </w:rPr>
-      </w:pPr>
-      <w:r>
-        <w:rPr>
-          <w:rFonts w:ascii="Calibri" w:eastAsia="Calibri" w:hAnsi="Calibri" w:cs="Calibri"/>
-        </w:rPr>
-        <w:t>4 = parameter range error</w:t>
-      </w:r>
-    </w:p>
-    <w:p>
-      <w:pPr>
-        <w:spacing w:after="0" w:line="240" w:lineRule="auto"/>
-        <w:ind w:left="720"/>
-        <w:rPr>
-          <w:rFonts w:ascii="Calibri" w:eastAsia="Calibri" w:hAnsi="Calibri" w:cs="Calibri"/>
-        </w:rPr>
-      </w:pPr>
-      <w:r>
-        <w:rPr>
-          <w:rFonts w:ascii="Calibri" w:eastAsia="Calibri" w:hAnsi="Calibri" w:cs="Calibri"/>
-        </w:rPr>
-        <w:t>5 = data file input error</w:t>
-      </w:r>
-    </w:p>
-    <w:p>
-      <w:pPr>
-        <w:spacing w:after="0" w:line="240" w:lineRule="auto"/>
-        <w:ind w:left="720"/>
-        <w:rPr>
-          <w:rFonts w:ascii="Calibri" w:eastAsia="Calibri" w:hAnsi="Calibri" w:cs="Calibri"/>
-        </w:rPr>
-      </w:pPr>
-      <w:r>
-        <w:rPr>
-          <w:rFonts w:ascii="Calibri" w:eastAsia="Calibri" w:hAnsi="Calibri" w:cs="Calibri"/>
-        </w:rPr>
-        <w:t>6 = timestep error</w:t>
-      </w:r>
-    </w:p>
-    <w:p>
-      <w:pPr>
-        <w:spacing w:after="0" w:line="240" w:lineRule="auto"/>
-        <w:ind w:left="720"/>
-        <w:rPr>
-          <w:rFonts w:ascii="Calibri" w:eastAsia="Calibri" w:hAnsi="Calibri" w:cs="Calibri"/>
-        </w:rPr>
-      </w:pPr>
-      <w:r>
-        <w:rPr>
-          <w:rFonts w:ascii="Calibri" w:eastAsia="Calibri" w:hAnsi="Calibri" w:cs="Calibri"/>
-        </w:rPr>
-        <w:t>7 = air temperature range error</w:t>
-      </w:r>
-    </w:p>
-    <w:p>
-      <w:pPr>
-        <w:spacing w:after="0" w:line="240" w:lineRule="auto"/>
-        <w:ind w:left="720"/>
-        <w:rPr>
-          <w:rFonts w:ascii="Calibri" w:eastAsia="Calibri" w:hAnsi="Calibri" w:cs="Calibri"/>
-        </w:rPr>
-      </w:pPr>
-      <w:r>
-        <w:rPr>
-          <w:rFonts w:ascii="Calibri" w:eastAsia="Calibri" w:hAnsi="Calibri" w:cs="Calibri"/>
-        </w:rPr>
-        <w:t>8 = streamflow range error</w:t>
-      </w:r>
-    </w:p>
-    <w:p>
-      <w:pPr>
-        <w:spacing w:after="0" w:line="240" w:lineRule="auto"/>
-        <w:ind w:left="720"/>
-        <w:rPr>
-          <w:rFonts w:ascii="Calibri" w:eastAsia="Calibri" w:hAnsi="Calibri" w:cs="Calibri"/>
-        </w:rPr>
-      </w:pPr>
-      <w:r>
-        <w:rPr>
-          <w:rFonts w:ascii="Calibri" w:eastAsia="Calibri" w:hAnsi="Calibri" w:cs="Calibri"/>
-        </w:rPr>
-        <w:t>9 = basin module error</w:t>
-      </w:r>
-    </w:p>
-    <w:p>
-      <w:pPr>
-        <w:spacing w:after="0" w:line="240" w:lineRule="auto"/>
-        <w:ind w:left="720"/>
-        <w:rPr>
-          <w:rFonts w:ascii="Calibri" w:eastAsia="Calibri" w:hAnsi="Calibri" w:cs="Calibri"/>
-        </w:rPr>
-      </w:pPr>
-      <w:r>
-        <w:rPr>
-          <w:rFonts w:ascii="Calibri" w:eastAsia="Calibri" w:hAnsi="Calibri" w:cs="Calibri"/>
-        </w:rPr>
-        <w:t>10 = Climate-by-HRU (CBH) input error</w:t>
-      </w:r>
-    </w:p>
-    <w:p>
-      <w:pPr>
-        <w:spacing w:after="0" w:line="240" w:lineRule="auto"/>
-        <w:ind w:left="720"/>
-        <w:rPr>
-          <w:rFonts w:ascii="Calibri" w:eastAsia="Calibri" w:hAnsi="Calibri" w:cs="Calibri"/>
-        </w:rPr>
-      </w:pPr>
-      <w:r>
-        <w:rPr>
-          <w:rFonts w:ascii="Calibri" w:eastAsia="Calibri" w:hAnsi="Calibri" w:cs="Calibri"/>
-        </w:rPr>
-        <w:t>11 = Cascade input error</w:t>
-      </w:r>
-    </w:p>
-    <w:p>
-      <w:pPr>
-        <w:spacing w:after="0" w:line="240" w:lineRule="auto"/>
-        <w:ind w:left="720"/>
-        <w:rPr>
-          <w:rFonts w:ascii="Calibri" w:eastAsia="Calibri" w:hAnsi="Calibri" w:cs="Calibri"/>
-        </w:rPr>
-      </w:pPr>
-      <w:r>
-        <w:rPr>
-          <w:rFonts w:ascii="Calibri" w:eastAsia="Calibri" w:hAnsi="Calibri" w:cs="Calibri"/>
-        </w:rPr>
-        <w:t>12 = Restart file error</w:t>
-      </w:r>
-    </w:p>
-    <w:p>
-      <w:pPr>
-        <w:spacing w:after="0" w:line="240" w:lineRule="auto"/>
-        <w:ind w:left="720"/>
-        <w:rPr>
-          <w:rFonts w:ascii="Calibri" w:eastAsia="Calibri" w:hAnsi="Calibri" w:cs="Calibri"/>
-        </w:rPr>
-      </w:pPr>
-      <w:r>
-        <w:rPr>
-          <w:rFonts w:ascii="Calibri" w:eastAsia="Calibri" w:hAnsi="Calibri" w:cs="Calibri"/>
-        </w:rPr>
-        <w:t>13 = Dynamic parameter error</w:t>
-      </w:r>
-    </w:p>
-    <w:p>
-      <w:pPr>
-        <w:spacing w:after="0" w:line="240" w:lineRule="auto"/>
-        <w:ind w:left="720"/>
-        <w:rPr>
-          <w:rFonts w:ascii="Calibri" w:eastAsia="Calibri" w:hAnsi="Calibri" w:cs="Calibri"/>
-        </w:rPr>
-      </w:pPr>
-      <w:r>
-        <w:rPr>
-          <w:rFonts w:ascii="Calibri" w:eastAsia="Calibri" w:hAnsi="Calibri" w:cs="Calibri"/>
-        </w:rPr>
-        <w:t>14 = Water-use error</w:t>
-      </w:r>
-    </w:p>
-    <w:p>
-      <w:pPr>
-        <w:spacing w:after="0" w:line="240" w:lineRule="auto"/>
-        <w:ind w:left="720"/>
-        <w:rPr>
-          <w:rFonts w:ascii="Calibri" w:eastAsia="Calibri" w:hAnsi="Calibri" w:cs="Calibri"/>
-        </w:rPr>
-      </w:pPr>
-      <w:r>
-        <w:rPr>
-          <w:rFonts w:ascii="Calibri" w:eastAsia="Calibri" w:hAnsi="Calibri" w:cs="Calibri"/>
-        </w:rPr>
-        <w:t>15 = parameter or variable error</w:t>
-      </w:r>
-    </w:p>
-    <w:p>
-      <w:pPr>
-        <w:spacing w:after="0" w:line="240" w:lineRule="auto"/>
-        <w:ind w:left="720"/>
-        <w:rPr>
-          <w:rFonts w:ascii="Calibri" w:eastAsia="Calibri" w:hAnsi="Calibri" w:cs="Calibri"/>
-        </w:rPr>
-      </w:pPr>
-      <w:r>
-        <w:rPr>
-          <w:rFonts w:ascii="Calibri" w:eastAsia="Calibri" w:hAnsi="Calibri" w:cs="Calibri"/>
-        </w:rPr>
-        <w:t>16 = module error</w:t>
-      </w:r>
-    </w:p>
-    <w:p>
-      <w:pPr>
-        <w:spacing w:after="0" w:line="240" w:lineRule="auto"/>
-        <w:ind w:left="720"/>
-        <w:rPr>
-          <w:rFonts w:ascii="Calibri" w:eastAsia="Calibri" w:hAnsi="Calibri" w:cs="Calibri"/>
-        </w:rPr>
-      </w:pPr>
-      <w:r>
-        <w:rPr>
-          <w:rFonts w:ascii="Calibri" w:eastAsia="Calibri" w:hAnsi="Calibri" w:cs="Calibri"/>
-        </w:rPr>
-        <w:t>17 = lake error</w:t>
-      </w:r>
-    </w:p>
-    <w:p>
-      <w:pPr>
-        <w:spacing w:after="0" w:line="240" w:lineRule="auto"/>
-        <w:ind w:left="720"/>
-        <w:rPr>
-          <w:rFonts w:ascii="Calibri" w:eastAsia="Calibri" w:hAnsi="Calibri" w:cs="Calibri"/>
-        </w:rPr>
-      </w:pPr>
-      <w:r>
-        <w:rPr>
-          <w:rFonts w:ascii="Calibri" w:eastAsia="Calibri" w:hAnsi="Calibri" w:cs="Calibri"/>
-        </w:rPr>
-        <w:t>18 = soilzone error</w:t>
-      </w:r>
-    </w:p>
-    <w:p>
-      <w:pPr>
-        <w:spacing w:before="240" w:after="120" w:line="276" w:lineRule="auto"/>
-        <w:rPr>
-          <w:rFonts w:ascii="Calibri" w:eastAsia="Calibri" w:hAnsi="Calibri" w:cs="Calibri"/>
-          <w:b/>
-          <w:sz w:val="24"/>
-          <w:szCs w:val="24"/>
-        </w:rPr>
-      </w:pPr>
-      <w:r>
-        <w:rPr>
-          <w:rFonts w:ascii="Calibri" w:eastAsia="Calibri" w:hAnsi="Calibri" w:cs="Calibri"/>
-          <w:b/>
-          <w:sz w:val="24"/>
-          <w:szCs w:val="24"/>
-        </w:rPr>
-        <w:t>NEW DIMENSIONS</w:t>
-      </w:r>
-    </w:p>
-    <w:p>
-      <w:pPr>
-        <w:spacing w:after="0" w:line="276" w:lineRule="auto"/>
-        <w:rPr>
-          <w:rFonts w:ascii="Calibri" w:eastAsia="Calibri" w:hAnsi="Calibri" w:cs="Calibri"/>
+        <w:t xml:space="preserve">A value for parameter </w:t>
+      </w:r>
+      <w:proofErr w:type="spellStart"/>
+      <w:r>
+        <w:rPr>
+          <w:rFonts w:ascii="Calibri" w:eastAsia="Calibri" w:hAnsi="Calibri" w:cs="Calibri"/>
+          <w:b/>
           <w:bCs/>
         </w:rPr>
-      </w:pPr>
-      <w:r>
-        <w:rPr>
-          <w:rFonts w:ascii="Calibri" w:eastAsia="Calibri" w:hAnsi="Calibri" w:cs="Calibri"/>
-          <w:b/>
-        </w:rPr>
-        <w:t xml:space="preserve">nmap - </w:t>
-      </w:r>
-      <w:r>
-        <w:rPr>
-          <w:rFonts w:ascii="Calibri" w:eastAsia="Calibri" w:hAnsi="Calibri" w:cs="Calibri"/>
+        <w:t>irr_type</w:t>
+      </w:r>
+      <w:proofErr w:type="spellEnd"/>
+      <w:r>
+        <w:rPr>
+          <w:rFonts w:ascii="Calibri" w:eastAsia="Calibri" w:hAnsi="Calibri" w:cs="Calibri"/>
+        </w:rPr>
+        <w:t xml:space="preserve"> is specified for each HRU that is used to select how irrigation water, as input to the </w:t>
+      </w:r>
+      <w:r>
+        <w:rPr>
+          <w:rFonts w:ascii="Courier New" w:eastAsia="Calibri" w:hAnsi="Courier New" w:cs="Courier New"/>
+        </w:rPr>
+        <w:t>water_use_read</w:t>
+      </w:r>
+      <w:r>
+        <w:rPr>
+          <w:rFonts w:ascii="Calibri" w:eastAsia="Calibri" w:hAnsi="Calibri" w:cs="Calibri"/>
+        </w:rPr>
+        <w:t xml:space="preserve"> module, is applied within and HRU. The meaning of each </w:t>
+      </w:r>
+      <w:proofErr w:type="spellStart"/>
+      <w:r>
+        <w:rPr>
+          <w:rFonts w:ascii="Calibri" w:eastAsia="Calibri" w:hAnsi="Calibri" w:cs="Calibri"/>
+          <w:b/>
           <w:bCs/>
         </w:rPr>
-        <w:t xml:space="preserve">Number of spatial units in mapped climate, used in modules </w:t>
-      </w:r>
-      <w:r>
-        <w:rPr>
-          <w:rFonts w:ascii="Courier New" w:eastAsia="Calibri" w:hAnsi="Courier New" w:cs="Courier New"/>
+        <w:t>irr_type</w:t>
+      </w:r>
+      <w:proofErr w:type="spellEnd"/>
+      <w:r>
+        <w:rPr>
+          <w:rFonts w:ascii="Calibri" w:eastAsia="Calibri" w:hAnsi="Calibri" w:cs="Calibri"/>
+        </w:rPr>
+        <w:t xml:space="preserve"> value follows. Two options for </w:t>
+      </w:r>
+      <w:proofErr w:type="spellStart"/>
+      <w:r>
+        <w:rPr>
+          <w:rFonts w:ascii="Calibri" w:eastAsia="Calibri" w:hAnsi="Calibri" w:cs="Calibri"/>
+          <w:b/>
           <w:bCs/>
         </w:rPr>
-        <w:t>temp_map</w:t>
-      </w:r>
-      <w:r>
-        <w:rPr>
-          <w:rFonts w:ascii="Calibri" w:eastAsia="Calibri" w:hAnsi="Calibri" w:cs="Calibri"/>
+        <w:t>irr_type</w:t>
+      </w:r>
+      <w:proofErr w:type="spellEnd"/>
+      <w:r>
+        <w:rPr>
+          <w:rFonts w:ascii="Calibri" w:eastAsia="Calibri" w:hAnsi="Calibri" w:cs="Calibri"/>
+        </w:rPr>
+        <w:t xml:space="preserve"> have been added with this release. The first new option (</w:t>
+      </w:r>
+      <w:proofErr w:type="spellStart"/>
+      <w:r>
+        <w:rPr>
+          <w:rFonts w:ascii="Calibri" w:eastAsia="Calibri" w:hAnsi="Calibri" w:cs="Calibri"/>
+          <w:b/>
           <w:bCs/>
         </w:rPr>
-        <w:t xml:space="preserve"> and </w:t>
-      </w:r>
-      <w:r>
-        <w:rPr>
-          <w:rFonts w:ascii="Courier New" w:eastAsia="Calibri" w:hAnsi="Courier New" w:cs="Courier New"/>
+        <w:t>irr_type</w:t>
+      </w:r>
+      <w:proofErr w:type="spellEnd"/>
+      <w:r>
+        <w:rPr>
+          <w:rFonts w:ascii="Calibri" w:eastAsia="Calibri" w:hAnsi="Calibri" w:cs="Calibri"/>
+        </w:rPr>
+        <w:t xml:space="preserve">=3, sprinkler application) applies the specified amount of water across the whole HRU, which allows the specified irrigation water to be applied to the plant canopy and non-covered areas, which allows for interception and throughfall across the HRU. The existing options, </w:t>
+      </w:r>
+      <w:proofErr w:type="spellStart"/>
+      <w:r>
+        <w:rPr>
+          <w:rFonts w:ascii="Calibri" w:eastAsia="Calibri" w:hAnsi="Calibri" w:cs="Calibri"/>
+          <w:b/>
           <w:bCs/>
         </w:rPr>
-        <w:t>precip_map</w:t>
-      </w:r>
-      <w:r>
-        <w:rPr>
-          <w:rFonts w:ascii="Calibri" w:eastAsia="Calibri" w:hAnsi="Calibri" w:cs="Calibri"/>
+        <w:t>irr_type</w:t>
+      </w:r>
+      <w:proofErr w:type="spellEnd"/>
+      <w:r>
+        <w:rPr>
+          <w:rFonts w:ascii="Calibri" w:eastAsia="Calibri" w:hAnsi="Calibri" w:cs="Calibri"/>
+        </w:rPr>
+        <w:t xml:space="preserve">=0 and </w:t>
+      </w:r>
+      <w:proofErr w:type="spellStart"/>
+      <w:r>
+        <w:rPr>
+          <w:rFonts w:ascii="Calibri" w:eastAsia="Calibri" w:hAnsi="Calibri" w:cs="Calibri"/>
+          <w:b/>
           <w:bCs/>
         </w:rPr>
-        <w:t>.</w:t>
-      </w:r>
-    </w:p>
-    <w:p>
-      <w:pPr>
-        <w:spacing w:before="120" w:after="0" w:line="276" w:lineRule="auto"/>
-        <w:ind w:left="720" w:hanging="720"/>
-        <w:rPr>
-          <w:rFonts w:ascii="Calibri" w:eastAsia="Calibri" w:hAnsi="Calibri" w:cs="Calibri"/>
+        <w:t>irr_type</w:t>
+      </w:r>
+      <w:proofErr w:type="spellEnd"/>
+      <w:r>
+        <w:rPr>
+          <w:rFonts w:ascii="Calibri" w:eastAsia="Calibri" w:hAnsi="Calibri" w:cs="Calibri"/>
+        </w:rPr>
+        <w:t xml:space="preserve">=1, </w:t>
+      </w:r>
+      <w:proofErr w:type="gramStart"/>
+      <w:r>
+        <w:rPr>
+          <w:rFonts w:ascii="Calibri" w:eastAsia="Calibri" w:hAnsi="Calibri" w:cs="Calibri"/>
+        </w:rPr>
+        <w:t>sprinkler</w:t>
+      </w:r>
+      <w:proofErr w:type="gramEnd"/>
+      <w:r>
+        <w:rPr>
+          <w:rFonts w:ascii="Calibri" w:eastAsia="Calibri" w:hAnsi="Calibri" w:cs="Calibri"/>
+        </w:rPr>
+        <w:t xml:space="preserve"> and ditch/drip application, respectively,  apply the specified irrigation water only to the canopy. For </w:t>
+      </w:r>
+      <w:proofErr w:type="spellStart"/>
+      <w:r>
+        <w:rPr>
+          <w:rFonts w:ascii="Calibri" w:eastAsia="Calibri" w:hAnsi="Calibri" w:cs="Calibri"/>
+          <w:b/>
           <w:bCs/>
         </w:rPr>
-      </w:pPr>
-      <w:r>
-        <w:rPr>
-          <w:rFonts w:ascii="Calibri" w:eastAsia="Calibri" w:hAnsi="Calibri" w:cs="Calibri"/>
-          <w:b/>
-        </w:rPr>
-        <w:t>nmap2hru</w:t>
-      </w:r>
-      <w:r>
-        <w:rPr>
-          <w:rFonts w:ascii="Calibri" w:eastAsia="Calibri" w:hAnsi="Calibri" w:cs="Calibri"/>
+        <w:t>irr_type</w:t>
+      </w:r>
+      <w:proofErr w:type="spellEnd"/>
+      <w:r>
+        <w:rPr>
+          <w:rFonts w:ascii="Calibri" w:eastAsia="Calibri" w:hAnsi="Calibri" w:cs="Calibri"/>
+        </w:rPr>
+        <w:t xml:space="preserve"> = 1, 2, </w:t>
+      </w:r>
+      <w:r>
+        <w:rPr>
+          <w:rFonts w:ascii="Calibri" w:eastAsia="Calibri" w:hAnsi="Calibri" w:cs="Calibri"/>
+        </w:rPr>
+        <w:t>and</w:t>
+      </w:r>
+      <w:r>
+        <w:rPr>
+          <w:rFonts w:ascii="Calibri" w:eastAsia="Calibri" w:hAnsi="Calibri" w:cs="Calibri"/>
+        </w:rPr>
+        <w:t xml:space="preserve"> 3 the irrigation water is specified as an HRU-area weighted average value. The second new option (</w:t>
+      </w:r>
+      <w:proofErr w:type="spellStart"/>
+      <w:r>
+        <w:rPr>
+          <w:rFonts w:ascii="Calibri" w:eastAsia="Calibri" w:hAnsi="Calibri" w:cs="Calibri"/>
+          <w:b/>
           <w:bCs/>
         </w:rPr>
-        <w:t xml:space="preserve"> - Number of intersections between HRUs and spatial units in mapped climate, used in modules </w:t>
-      </w:r>
-      <w:r>
-        <w:rPr>
-          <w:rFonts w:ascii="Courier New" w:eastAsia="Calibri" w:hAnsi="Courier New" w:cs="Courier New"/>
+        <w:t>irr_type</w:t>
+      </w:r>
+      <w:proofErr w:type="spellEnd"/>
+      <w:r>
+        <w:rPr>
+          <w:rFonts w:ascii="Calibri" w:eastAsia="Calibri" w:hAnsi="Calibri" w:cs="Calibri"/>
+        </w:rPr>
+        <w:t xml:space="preserve">=4, living filter application) allows for the irrigation water amount to be specified as the amount of water applied to the plant canopy, i.e., not an HRU-area average value. Note, </w:t>
+      </w:r>
+      <w:proofErr w:type="spellStart"/>
+      <w:r>
+        <w:rPr>
+          <w:rFonts w:ascii="Calibri" w:eastAsia="Calibri" w:hAnsi="Calibri" w:cs="Calibri"/>
+          <w:b/>
           <w:bCs/>
         </w:rPr>
-        <w:t>temp_map</w:t>
-      </w:r>
-      <w:r>
-        <w:rPr>
-          <w:rFonts w:ascii="Calibri" w:eastAsia="Calibri" w:hAnsi="Calibri" w:cs="Calibri"/>
-          <w:bCs/>
-        </w:rPr>
-        <w:t xml:space="preserve"> and </w:t>
-      </w:r>
-      <w:r>
-        <w:rPr>
-          <w:rFonts w:ascii="Courier New" w:eastAsia="Calibri" w:hAnsi="Courier New" w:cs="Courier New"/>
-          <w:bCs/>
-        </w:rPr>
-        <w:t>precip_map</w:t>
-      </w:r>
-    </w:p>
-    <w:p>
-      <w:pPr>
-        <w:spacing w:before="120" w:after="0" w:line="276" w:lineRule="auto"/>
-        <w:rPr>
-          <w:rFonts w:ascii="Calibri" w:eastAsia="Calibri" w:hAnsi="Calibri" w:cs="Calibri"/>
-          <w:bCs/>
-        </w:rPr>
-      </w:pPr>
-      <w:r>
-        <w:rPr>
-          <w:rFonts w:ascii="Calibri" w:eastAsia="Calibri" w:hAnsi="Calibri" w:cs="Calibri"/>
-          <w:b/>
-        </w:rPr>
-        <w:t>four</w:t>
-      </w:r>
-      <w:r>
-        <w:rPr>
-          <w:rFonts w:ascii="Calibri" w:eastAsia="Calibri" w:hAnsi="Calibri" w:cs="Calibri"/>
-          <w:bCs/>
-        </w:rPr>
-        <w:t xml:space="preserve"> – Number of glacier variables in integer array, fixed at 4, used in module </w:t>
-      </w:r>
-      <w:r>
-        <w:rPr>
-          <w:rFonts w:ascii="Courier New" w:eastAsia="Calibri" w:hAnsi="Courier New" w:cs="Courier New"/>
-          <w:bCs/>
-        </w:rPr>
-        <w:t>glacr_melt</w:t>
-      </w:r>
-      <w:r>
-        <w:rPr>
-          <w:rFonts w:ascii="Calibri" w:eastAsia="Calibri" w:hAnsi="Calibri" w:cs="Calibri"/>
-          <w:bCs/>
-        </w:rPr>
-        <w:t>.</w:t>
-      </w:r>
-    </w:p>
-    <w:p>
-      <w:pPr>
-        <w:spacing w:before="120" w:after="0" w:line="276" w:lineRule="auto"/>
-        <w:rPr>
-          <w:rFonts w:ascii="Calibri" w:eastAsia="Calibri" w:hAnsi="Calibri" w:cs="Calibri"/>
-          <w:bCs/>
-        </w:rPr>
-      </w:pPr>
-      <w:r>
-        <w:rPr>
-          <w:rFonts w:ascii="Calibri" w:eastAsia="Calibri" w:hAnsi="Calibri" w:cs="Calibri"/>
-          <w:b/>
-        </w:rPr>
-        <w:t>nglres</w:t>
-      </w:r>
-      <w:r>
-        <w:rPr>
-          <w:rFonts w:ascii="Calibri" w:eastAsia="Calibri" w:hAnsi="Calibri" w:cs="Calibri"/>
-          <w:bCs/>
-        </w:rPr>
-        <w:t xml:space="preserve"> - Number of reservoirs in a glacier, fixed at 3, used in module </w:t>
-      </w:r>
-      <w:r>
-        <w:rPr>
-          <w:rFonts w:ascii="Courier New" w:eastAsia="Calibri" w:hAnsi="Courier New" w:cs="Courier New"/>
-          <w:bCs/>
-        </w:rPr>
-        <w:t>glacr_melt</w:t>
-      </w:r>
-      <w:r>
-        <w:rPr>
-          <w:rFonts w:ascii="Calibri" w:eastAsia="Calibri" w:hAnsi="Calibri" w:cs="Calibri"/>
-          <w:bCs/>
-        </w:rPr>
-        <w:t>.</w:t>
-      </w:r>
-    </w:p>
-    <w:p>
-      <w:pPr>
-        <w:spacing w:before="120" w:after="0" w:line="276" w:lineRule="auto"/>
-        <w:rPr>
-          <w:rFonts w:ascii="Calibri" w:eastAsia="Calibri" w:hAnsi="Calibri" w:cs="Calibri"/>
-          <w:b/>
-        </w:rPr>
-      </w:pPr>
-      <w:r>
-        <w:rPr>
-          <w:rFonts w:ascii="Calibri" w:eastAsia="Calibri" w:hAnsi="Calibri" w:cs="Calibri"/>
-          <w:b/>
-        </w:rPr>
-        <w:t>seven</w:t>
-      </w:r>
-      <w:r>
-        <w:rPr>
-          <w:rFonts w:ascii="Calibri" w:eastAsia="Calibri" w:hAnsi="Calibri" w:cs="Calibri"/>
-          <w:bCs/>
-        </w:rPr>
-        <w:t xml:space="preserve"> - Number of glacier variables in real array, fixed at 7, used in module </w:t>
-      </w:r>
-      <w:r>
-        <w:rPr>
-          <w:rFonts w:ascii="Courier New" w:eastAsia="Calibri" w:hAnsi="Courier New" w:cs="Courier New"/>
-          <w:bCs/>
-        </w:rPr>
-        <w:t>glacr_melt</w:t>
-      </w:r>
-      <w:r>
-        <w:rPr>
-          <w:rFonts w:ascii="Calibri" w:eastAsia="Calibri" w:hAnsi="Calibri" w:cs="Calibri"/>
-          <w:bCs/>
-        </w:rPr>
-        <w:t>.</w:t>
-      </w:r>
-    </w:p>
-    <w:bookmarkEnd w:id="3"/>
-    <w:p>
-      <w:pPr>
-        <w:spacing w:after="0" w:line="240" w:lineRule="auto"/>
-        <w:ind w:left="720"/>
-        <w:rPr>
-          <w:rFonts w:ascii="Calibri" w:eastAsia="Calibri" w:hAnsi="Calibri" w:cs="Calibri"/>
-        </w:rPr>
-      </w:pPr>
-    </w:p>
-    <w:p>
-      <w:pPr>
-        <w:spacing w:after="0" w:line="240" w:lineRule="auto"/>
-        <w:rPr>
-          <w:rFonts w:ascii="Calibri" w:eastAsia="Calibri" w:hAnsi="Calibri" w:cs="Calibri"/>
-          <w:b/>
-          <w:sz w:val="24"/>
-          <w:szCs w:val="24"/>
-        </w:rPr>
-      </w:pPr>
-      <w:r>
-        <w:rPr>
-          <w:rFonts w:ascii="Calibri" w:eastAsia="Calibri" w:hAnsi="Calibri" w:cs="Calibri"/>
-          <w:b/>
-          <w:sz w:val="24"/>
-          <w:szCs w:val="24"/>
-        </w:rPr>
-        <w:t>PARAMETER CHANGES</w:t>
-      </w:r>
-    </w:p>
-    <w:p>
-      <w:pPr>
-        <w:spacing w:before="120" w:after="0" w:line="276" w:lineRule="auto"/>
-        <w:rPr>
-          <w:rFonts w:ascii="Calibri" w:eastAsia="Calibri" w:hAnsi="Calibri" w:cs="Calibri"/>
-          <w:i/>
-        </w:rPr>
-      </w:pPr>
-      <w:bookmarkStart w:id="8" w:name="_Hlk51934315"/>
-      <w:r>
-        <w:rPr>
-          <w:rFonts w:ascii="Calibri" w:eastAsia="Calibri" w:hAnsi="Calibri" w:cs="Calibri"/>
-          <w:i/>
-        </w:rPr>
-        <w:t xml:space="preserve">New Parameters </w:t>
-      </w:r>
-      <w:r>
-        <w:rPr>
-          <w:rFonts w:ascii="Calibri" w:eastAsia="Calibri" w:hAnsi="Calibri" w:cs="Calibri"/>
-          <w:iCs/>
-        </w:rPr>
-        <w:t>read from the Control File</w:t>
-      </w:r>
-      <w:r>
-        <w:rPr>
-          <w:rFonts w:ascii="Calibri" w:eastAsia="Calibri" w:hAnsi="Calibri" w:cs="Calibri"/>
-          <w:i/>
-        </w:rPr>
-        <w:t>:</w:t>
-      </w:r>
-    </w:p>
-    <w:p>
-      <w:pPr>
-        <w:spacing w:after="0" w:line="240" w:lineRule="auto"/>
-        <w:rPr>
-          <w:rFonts w:ascii="Calibri" w:eastAsia="Calibri" w:hAnsi="Calibri" w:cs="Calibri"/>
-          <w:b/>
-        </w:rPr>
-      </w:pPr>
-      <w:r>
-        <w:rPr>
-          <w:rFonts w:ascii="Calibri" w:eastAsia="Calibri" w:hAnsi="Calibri" w:cs="Calibri"/>
-          <w:b/>
-        </w:rPr>
-        <w:t>frozen_flag</w:t>
+        <w:t>irr_type</w:t>
+      </w:r>
+      <w:proofErr w:type="spellEnd"/>
+      <w:r>
+        <w:rPr>
+          <w:rFonts w:ascii="Calibri" w:eastAsia="Calibri" w:hAnsi="Calibri" w:cs="Calibri"/>
+        </w:rPr>
+        <w:t>=2 signals to ignore any specified irrigation water.</w:t>
+      </w:r>
+    </w:p>
+    <w:p>
+      <w:pPr>
+        <w:spacing w:before="120" w:after="0" w:line="240" w:lineRule="auto"/>
+        <w:rPr>
+          <w:rFonts w:ascii="Calibri" w:eastAsia="Calibri" w:hAnsi="Calibri" w:cs="Calibri"/>
+        </w:rPr>
+      </w:pPr>
+      <w:r>
+        <w:rPr>
+          <w:rFonts w:ascii="Calibri" w:eastAsia="Calibri" w:hAnsi="Calibri" w:cs="Calibri"/>
+        </w:rPr>
+        <w:t>Stop conditions</w:t>
       </w:r>
     </w:p>
     <w:p>
@@ -4346,23 +3893,657 @@
         <w:rPr>
           <w:rFonts w:ascii="Calibri" w:eastAsia="Calibri" w:hAnsi="Calibri" w:cs="Calibri"/>
         </w:rPr>
-        <w:t>Flag to indicate if continuous frozen ground index simulation is computed (0=no; 1=yes)</w:t>
-      </w:r>
-    </w:p>
-    <w:p>
-      <w:pPr>
-        <w:spacing w:before="120" w:after="0" w:line="240" w:lineRule="auto"/>
-        <w:rPr>
-          <w:rFonts w:ascii="Calibri" w:eastAsia="Calibri" w:hAnsi="Calibri" w:cs="Calibri"/>
-          <w:b/>
-        </w:rPr>
-      </w:pPr>
-      <w:r>
-        <w:rPr>
-          <w:rFonts w:ascii="Calibri" w:eastAsia="Calibri" w:hAnsi="Calibri" w:cs="Calibri"/>
-          <w:b/>
-        </w:rPr>
-        <w:t>glacier_flag</w:t>
+        <w:t>ERROR messages issued by modules have been reworded to be more consistent in format. Additionally, in ERROR messages and at the termination of a simulation a value is output. A non-zero value indicates an ERROR was detected in the simulation. The values are output according to the following list:</w:t>
+      </w:r>
+    </w:p>
+    <w:p>
+      <w:pPr>
+        <w:spacing w:after="0" w:line="240" w:lineRule="auto"/>
+        <w:ind w:left="720"/>
+        <w:rPr>
+          <w:rFonts w:ascii="Calibri" w:eastAsia="Calibri" w:hAnsi="Calibri" w:cs="Calibri"/>
+        </w:rPr>
+      </w:pPr>
+      <w:r>
+        <w:rPr>
+          <w:rFonts w:ascii="Calibri" w:eastAsia="Calibri" w:hAnsi="Calibri" w:cs="Calibri"/>
+        </w:rPr>
+        <w:t>-4 = read input error</w:t>
+      </w:r>
+    </w:p>
+    <w:p>
+      <w:pPr>
+        <w:spacing w:after="0" w:line="240" w:lineRule="auto"/>
+        <w:ind w:left="720"/>
+        <w:rPr>
+          <w:rFonts w:ascii="Calibri" w:eastAsia="Calibri" w:hAnsi="Calibri" w:cs="Calibri"/>
+        </w:rPr>
+      </w:pPr>
+      <w:r>
+        <w:rPr>
+          <w:rFonts w:ascii="Calibri" w:eastAsia="Calibri" w:hAnsi="Calibri" w:cs="Calibri"/>
+        </w:rPr>
+        <w:t>-3 = open output file error</w:t>
+      </w:r>
+    </w:p>
+    <w:p>
+      <w:pPr>
+        <w:spacing w:after="0" w:line="240" w:lineRule="auto"/>
+        <w:ind w:left="720"/>
+        <w:rPr>
+          <w:rFonts w:ascii="Calibri" w:eastAsia="Calibri" w:hAnsi="Calibri" w:cs="Calibri"/>
+        </w:rPr>
+      </w:pPr>
+      <w:r>
+        <w:rPr>
+          <w:rFonts w:ascii="Calibri" w:eastAsia="Calibri" w:hAnsi="Calibri" w:cs="Calibri"/>
+        </w:rPr>
+        <w:t>-2 = open input file error</w:t>
+      </w:r>
+    </w:p>
+    <w:p>
+      <w:pPr>
+        <w:spacing w:after="0" w:line="240" w:lineRule="auto"/>
+        <w:ind w:left="720"/>
+        <w:rPr>
+          <w:rFonts w:ascii="Calibri" w:eastAsia="Calibri" w:hAnsi="Calibri" w:cs="Calibri"/>
+        </w:rPr>
+      </w:pPr>
+      <w:r>
+        <w:rPr>
+          <w:rFonts w:ascii="Calibri" w:eastAsia="Calibri" w:hAnsi="Calibri" w:cs="Calibri"/>
+        </w:rPr>
+        <w:t>-1 = write output error</w:t>
+      </w:r>
+    </w:p>
+    <w:p>
+      <w:pPr>
+        <w:spacing w:after="0" w:line="240" w:lineRule="auto"/>
+        <w:ind w:left="720"/>
+        <w:rPr>
+          <w:rFonts w:ascii="Calibri" w:eastAsia="Calibri" w:hAnsi="Calibri" w:cs="Calibri"/>
+        </w:rPr>
+      </w:pPr>
+      <w:r>
+        <w:rPr>
+          <w:rFonts w:ascii="Calibri" w:eastAsia="Calibri" w:hAnsi="Calibri" w:cs="Calibri"/>
+        </w:rPr>
+        <w:t>0 = no error</w:t>
+      </w:r>
+    </w:p>
+    <w:p>
+      <w:pPr>
+        <w:spacing w:after="0" w:line="240" w:lineRule="auto"/>
+        <w:ind w:left="720"/>
+        <w:rPr>
+          <w:rFonts w:ascii="Calibri" w:eastAsia="Calibri" w:hAnsi="Calibri" w:cs="Calibri"/>
+        </w:rPr>
+      </w:pPr>
+      <w:r>
+        <w:rPr>
+          <w:rFonts w:ascii="Calibri" w:eastAsia="Calibri" w:hAnsi="Calibri" w:cs="Calibri"/>
+        </w:rPr>
+        <w:t>1 = control parameter error</w:t>
+      </w:r>
+    </w:p>
+    <w:p>
+      <w:pPr>
+        <w:spacing w:after="0" w:line="240" w:lineRule="auto"/>
+        <w:ind w:left="720"/>
+        <w:rPr>
+          <w:rFonts w:ascii="Calibri" w:eastAsia="Calibri" w:hAnsi="Calibri" w:cs="Calibri"/>
+        </w:rPr>
+      </w:pPr>
+      <w:r>
+        <w:rPr>
+          <w:rFonts w:ascii="Calibri" w:eastAsia="Calibri" w:hAnsi="Calibri" w:cs="Calibri"/>
+        </w:rPr>
+        <w:t>2 = variable range error</w:t>
+      </w:r>
+    </w:p>
+    <w:p>
+      <w:pPr>
+        <w:spacing w:after="0" w:line="240" w:lineRule="auto"/>
+        <w:ind w:left="720"/>
+        <w:rPr>
+          <w:rFonts w:ascii="Calibri" w:eastAsia="Calibri" w:hAnsi="Calibri" w:cs="Calibri"/>
+        </w:rPr>
+      </w:pPr>
+      <w:r>
+        <w:rPr>
+          <w:rFonts w:ascii="Calibri" w:eastAsia="Calibri" w:hAnsi="Calibri" w:cs="Calibri"/>
+        </w:rPr>
+        <w:t>3 = dimension range error</w:t>
+      </w:r>
+    </w:p>
+    <w:p>
+      <w:pPr>
+        <w:spacing w:after="0" w:line="240" w:lineRule="auto"/>
+        <w:ind w:left="720"/>
+        <w:rPr>
+          <w:rFonts w:ascii="Calibri" w:eastAsia="Calibri" w:hAnsi="Calibri" w:cs="Calibri"/>
+        </w:rPr>
+      </w:pPr>
+      <w:r>
+        <w:rPr>
+          <w:rFonts w:ascii="Calibri" w:eastAsia="Calibri" w:hAnsi="Calibri" w:cs="Calibri"/>
+        </w:rPr>
+        <w:t>4 = parameter range error</w:t>
+      </w:r>
+    </w:p>
+    <w:p>
+      <w:pPr>
+        <w:spacing w:after="0" w:line="240" w:lineRule="auto"/>
+        <w:ind w:left="720"/>
+        <w:rPr>
+          <w:rFonts w:ascii="Calibri" w:eastAsia="Calibri" w:hAnsi="Calibri" w:cs="Calibri"/>
+        </w:rPr>
+      </w:pPr>
+      <w:r>
+        <w:rPr>
+          <w:rFonts w:ascii="Calibri" w:eastAsia="Calibri" w:hAnsi="Calibri" w:cs="Calibri"/>
+        </w:rPr>
+        <w:t>5 = data file input error</w:t>
+      </w:r>
+    </w:p>
+    <w:p>
+      <w:pPr>
+        <w:spacing w:after="0" w:line="240" w:lineRule="auto"/>
+        <w:ind w:left="720"/>
+        <w:rPr>
+          <w:rFonts w:ascii="Calibri" w:eastAsia="Calibri" w:hAnsi="Calibri" w:cs="Calibri"/>
+        </w:rPr>
+      </w:pPr>
+      <w:r>
+        <w:rPr>
+          <w:rFonts w:ascii="Calibri" w:eastAsia="Calibri" w:hAnsi="Calibri" w:cs="Calibri"/>
+        </w:rPr>
+        <w:t>6 = timestep error</w:t>
+      </w:r>
+    </w:p>
+    <w:p>
+      <w:pPr>
+        <w:spacing w:after="0" w:line="240" w:lineRule="auto"/>
+        <w:ind w:left="720"/>
+        <w:rPr>
+          <w:rFonts w:ascii="Calibri" w:eastAsia="Calibri" w:hAnsi="Calibri" w:cs="Calibri"/>
+        </w:rPr>
+      </w:pPr>
+      <w:r>
+        <w:rPr>
+          <w:rFonts w:ascii="Calibri" w:eastAsia="Calibri" w:hAnsi="Calibri" w:cs="Calibri"/>
+        </w:rPr>
+        <w:t>7 = air temperature range error</w:t>
+      </w:r>
+    </w:p>
+    <w:p>
+      <w:pPr>
+        <w:spacing w:after="0" w:line="240" w:lineRule="auto"/>
+        <w:ind w:left="720"/>
+        <w:rPr>
+          <w:rFonts w:ascii="Calibri" w:eastAsia="Calibri" w:hAnsi="Calibri" w:cs="Calibri"/>
+        </w:rPr>
+      </w:pPr>
+      <w:r>
+        <w:rPr>
+          <w:rFonts w:ascii="Calibri" w:eastAsia="Calibri" w:hAnsi="Calibri" w:cs="Calibri"/>
+        </w:rPr>
+        <w:t>8 = streamflow range error</w:t>
+      </w:r>
+    </w:p>
+    <w:p>
+      <w:pPr>
+        <w:spacing w:after="0" w:line="240" w:lineRule="auto"/>
+        <w:ind w:left="720"/>
+        <w:rPr>
+          <w:rFonts w:ascii="Calibri" w:eastAsia="Calibri" w:hAnsi="Calibri" w:cs="Calibri"/>
+        </w:rPr>
+      </w:pPr>
+      <w:r>
+        <w:rPr>
+          <w:rFonts w:ascii="Calibri" w:eastAsia="Calibri" w:hAnsi="Calibri" w:cs="Calibri"/>
+        </w:rPr>
+        <w:t>9 = basin module error</w:t>
+      </w:r>
+    </w:p>
+    <w:p>
+      <w:pPr>
+        <w:spacing w:after="0" w:line="240" w:lineRule="auto"/>
+        <w:ind w:left="720"/>
+        <w:rPr>
+          <w:rFonts w:ascii="Calibri" w:eastAsia="Calibri" w:hAnsi="Calibri" w:cs="Calibri"/>
+        </w:rPr>
+      </w:pPr>
+      <w:r>
+        <w:rPr>
+          <w:rFonts w:ascii="Calibri" w:eastAsia="Calibri" w:hAnsi="Calibri" w:cs="Calibri"/>
+        </w:rPr>
+        <w:t>10 = Climate-by-HRU (CBH) input error</w:t>
+      </w:r>
+    </w:p>
+    <w:p>
+      <w:pPr>
+        <w:spacing w:after="0" w:line="240" w:lineRule="auto"/>
+        <w:ind w:left="720"/>
+        <w:rPr>
+          <w:rFonts w:ascii="Calibri" w:eastAsia="Calibri" w:hAnsi="Calibri" w:cs="Calibri"/>
+        </w:rPr>
+      </w:pPr>
+      <w:r>
+        <w:rPr>
+          <w:rFonts w:ascii="Calibri" w:eastAsia="Calibri" w:hAnsi="Calibri" w:cs="Calibri"/>
+        </w:rPr>
+        <w:t>11 = Cascade input error</w:t>
+      </w:r>
+    </w:p>
+    <w:p>
+      <w:pPr>
+        <w:spacing w:after="0" w:line="240" w:lineRule="auto"/>
+        <w:ind w:left="720"/>
+        <w:rPr>
+          <w:rFonts w:ascii="Calibri" w:eastAsia="Calibri" w:hAnsi="Calibri" w:cs="Calibri"/>
+        </w:rPr>
+      </w:pPr>
+      <w:r>
+        <w:rPr>
+          <w:rFonts w:ascii="Calibri" w:eastAsia="Calibri" w:hAnsi="Calibri" w:cs="Calibri"/>
+        </w:rPr>
+        <w:t>12 = Restart file error</w:t>
+      </w:r>
+    </w:p>
+    <w:p>
+      <w:pPr>
+        <w:spacing w:after="0" w:line="240" w:lineRule="auto"/>
+        <w:ind w:left="720"/>
+        <w:rPr>
+          <w:rFonts w:ascii="Calibri" w:eastAsia="Calibri" w:hAnsi="Calibri" w:cs="Calibri"/>
+        </w:rPr>
+      </w:pPr>
+      <w:r>
+        <w:rPr>
+          <w:rFonts w:ascii="Calibri" w:eastAsia="Calibri" w:hAnsi="Calibri" w:cs="Calibri"/>
+        </w:rPr>
+        <w:t>13 = Dynamic parameter error</w:t>
+      </w:r>
+    </w:p>
+    <w:p>
+      <w:pPr>
+        <w:spacing w:after="0" w:line="240" w:lineRule="auto"/>
+        <w:ind w:left="720"/>
+        <w:rPr>
+          <w:rFonts w:ascii="Calibri" w:eastAsia="Calibri" w:hAnsi="Calibri" w:cs="Calibri"/>
+        </w:rPr>
+      </w:pPr>
+      <w:r>
+        <w:rPr>
+          <w:rFonts w:ascii="Calibri" w:eastAsia="Calibri" w:hAnsi="Calibri" w:cs="Calibri"/>
+        </w:rPr>
+        <w:t>14 = Water-use error</w:t>
+      </w:r>
+    </w:p>
+    <w:p>
+      <w:pPr>
+        <w:spacing w:after="0" w:line="240" w:lineRule="auto"/>
+        <w:ind w:left="720"/>
+        <w:rPr>
+          <w:rFonts w:ascii="Calibri" w:eastAsia="Calibri" w:hAnsi="Calibri" w:cs="Calibri"/>
+        </w:rPr>
+      </w:pPr>
+      <w:r>
+        <w:rPr>
+          <w:rFonts w:ascii="Calibri" w:eastAsia="Calibri" w:hAnsi="Calibri" w:cs="Calibri"/>
+        </w:rPr>
+        <w:t>15 = parameter or variable error</w:t>
+      </w:r>
+    </w:p>
+    <w:p>
+      <w:pPr>
+        <w:spacing w:after="0" w:line="240" w:lineRule="auto"/>
+        <w:ind w:left="720"/>
+        <w:rPr>
+          <w:rFonts w:ascii="Calibri" w:eastAsia="Calibri" w:hAnsi="Calibri" w:cs="Calibri"/>
+        </w:rPr>
+      </w:pPr>
+      <w:r>
+        <w:rPr>
+          <w:rFonts w:ascii="Calibri" w:eastAsia="Calibri" w:hAnsi="Calibri" w:cs="Calibri"/>
+        </w:rPr>
+        <w:t>16 = module error</w:t>
+      </w:r>
+    </w:p>
+    <w:p>
+      <w:pPr>
+        <w:spacing w:after="0" w:line="240" w:lineRule="auto"/>
+        <w:ind w:left="720"/>
+        <w:rPr>
+          <w:rFonts w:ascii="Calibri" w:eastAsia="Calibri" w:hAnsi="Calibri" w:cs="Calibri"/>
+        </w:rPr>
+      </w:pPr>
+      <w:r>
+        <w:rPr>
+          <w:rFonts w:ascii="Calibri" w:eastAsia="Calibri" w:hAnsi="Calibri" w:cs="Calibri"/>
+        </w:rPr>
+        <w:t>17 = lake error</w:t>
+      </w:r>
+    </w:p>
+    <w:p>
+      <w:pPr>
+        <w:spacing w:after="0" w:line="240" w:lineRule="auto"/>
+        <w:ind w:left="720"/>
+        <w:rPr>
+          <w:rFonts w:ascii="Calibri" w:eastAsia="Calibri" w:hAnsi="Calibri" w:cs="Calibri"/>
+        </w:rPr>
+      </w:pPr>
+      <w:r>
+        <w:rPr>
+          <w:rFonts w:ascii="Calibri" w:eastAsia="Calibri" w:hAnsi="Calibri" w:cs="Calibri"/>
+        </w:rPr>
+        <w:t>18 = soilzone error</w:t>
+      </w:r>
+    </w:p>
+    <w:p>
+      <w:pPr>
+        <w:spacing w:before="240" w:after="120" w:line="276" w:lineRule="auto"/>
+        <w:rPr>
+          <w:rFonts w:ascii="Calibri" w:eastAsia="Calibri" w:hAnsi="Calibri" w:cs="Calibri"/>
+          <w:b/>
+          <w:sz w:val="24"/>
+          <w:szCs w:val="24"/>
+        </w:rPr>
+      </w:pPr>
+      <w:r>
+        <w:rPr>
+          <w:rFonts w:ascii="Calibri" w:eastAsia="Calibri" w:hAnsi="Calibri" w:cs="Calibri"/>
+          <w:b/>
+          <w:sz w:val="24"/>
+          <w:szCs w:val="24"/>
+        </w:rPr>
+        <w:t>NEW DIMENSIONS</w:t>
+      </w:r>
+    </w:p>
+    <w:p>
+      <w:pPr>
+        <w:spacing w:after="0" w:line="276" w:lineRule="auto"/>
+        <w:rPr>
+          <w:rFonts w:ascii="Calibri" w:eastAsia="Calibri" w:hAnsi="Calibri" w:cs="Calibri"/>
+          <w:bCs/>
+        </w:rPr>
+      </w:pPr>
+      <w:r>
+        <w:rPr>
+          <w:rFonts w:ascii="Calibri" w:eastAsia="Calibri" w:hAnsi="Calibri" w:cs="Calibri"/>
+          <w:b/>
+        </w:rPr>
+        <w:t xml:space="preserve">nmap - </w:t>
+      </w:r>
+      <w:r>
+        <w:rPr>
+          <w:rFonts w:ascii="Calibri" w:eastAsia="Calibri" w:hAnsi="Calibri" w:cs="Calibri"/>
+          <w:bCs/>
+        </w:rPr>
+        <w:t xml:space="preserve">Number of spatial units in mapped climate, used in modules </w:t>
+      </w:r>
+      <w:r>
+        <w:rPr>
+          <w:rFonts w:ascii="Courier New" w:eastAsia="Calibri" w:hAnsi="Courier New" w:cs="Courier New"/>
+          <w:bCs/>
+        </w:rPr>
+        <w:t>temp_map</w:t>
+      </w:r>
+      <w:r>
+        <w:rPr>
+          <w:rFonts w:ascii="Calibri" w:eastAsia="Calibri" w:hAnsi="Calibri" w:cs="Calibri"/>
+          <w:bCs/>
+        </w:rPr>
+        <w:t xml:space="preserve"> and </w:t>
+      </w:r>
+      <w:r>
+        <w:rPr>
+          <w:rFonts w:ascii="Courier New" w:eastAsia="Calibri" w:hAnsi="Courier New" w:cs="Courier New"/>
+          <w:bCs/>
+        </w:rPr>
+        <w:t>precip_map</w:t>
+      </w:r>
+      <w:r>
+        <w:rPr>
+          <w:rFonts w:ascii="Calibri" w:eastAsia="Calibri" w:hAnsi="Calibri" w:cs="Calibri"/>
+          <w:bCs/>
+        </w:rPr>
+        <w:t>.</w:t>
+      </w:r>
+    </w:p>
+    <w:p>
+      <w:pPr>
+        <w:spacing w:before="120" w:after="0" w:line="276" w:lineRule="auto"/>
+        <w:ind w:left="720" w:hanging="720"/>
+        <w:rPr>
+          <w:rFonts w:ascii="Calibri" w:eastAsia="Calibri" w:hAnsi="Calibri" w:cs="Calibri"/>
+          <w:bCs/>
+        </w:rPr>
+      </w:pPr>
+      <w:r>
+        <w:rPr>
+          <w:rFonts w:ascii="Calibri" w:eastAsia="Calibri" w:hAnsi="Calibri" w:cs="Calibri"/>
+          <w:b/>
+        </w:rPr>
+        <w:t>nmap2hru</w:t>
+      </w:r>
+      <w:r>
+        <w:rPr>
+          <w:rFonts w:ascii="Calibri" w:eastAsia="Calibri" w:hAnsi="Calibri" w:cs="Calibri"/>
+          <w:bCs/>
+        </w:rPr>
+        <w:t xml:space="preserve"> - Number of intersections between HRUs and spatial units in mapped climate, used in modules </w:t>
+      </w:r>
+      <w:r>
+        <w:rPr>
+          <w:rFonts w:ascii="Courier New" w:eastAsia="Calibri" w:hAnsi="Courier New" w:cs="Courier New"/>
+          <w:bCs/>
+        </w:rPr>
+        <w:t>temp_map</w:t>
+      </w:r>
+      <w:r>
+        <w:rPr>
+          <w:rFonts w:ascii="Calibri" w:eastAsia="Calibri" w:hAnsi="Calibri" w:cs="Calibri"/>
+          <w:bCs/>
+        </w:rPr>
+        <w:t xml:space="preserve"> and </w:t>
+      </w:r>
+      <w:r>
+        <w:rPr>
+          <w:rFonts w:ascii="Courier New" w:eastAsia="Calibri" w:hAnsi="Courier New" w:cs="Courier New"/>
+          <w:bCs/>
+        </w:rPr>
+        <w:t>precip_map</w:t>
+      </w:r>
+    </w:p>
+    <w:p>
+      <w:pPr>
+        <w:spacing w:before="120" w:after="0" w:line="276" w:lineRule="auto"/>
+        <w:rPr>
+          <w:rFonts w:ascii="Calibri" w:eastAsia="Calibri" w:hAnsi="Calibri" w:cs="Calibri"/>
+          <w:bCs/>
+        </w:rPr>
+      </w:pPr>
+      <w:r>
+        <w:rPr>
+          <w:rFonts w:ascii="Calibri" w:eastAsia="Calibri" w:hAnsi="Calibri" w:cs="Calibri"/>
+          <w:b/>
+        </w:rPr>
+        <w:lastRenderedPageBreak/>
+        <w:t>four</w:t>
+      </w:r>
+      <w:r>
+        <w:rPr>
+          <w:rFonts w:ascii="Calibri" w:eastAsia="Calibri" w:hAnsi="Calibri" w:cs="Calibri"/>
+          <w:bCs/>
+        </w:rPr>
+        <w:t xml:space="preserve"> – Number of glacier variables in integer array, fixed at 4, used in module </w:t>
+      </w:r>
+      <w:r>
+        <w:rPr>
+          <w:rFonts w:ascii="Courier New" w:eastAsia="Calibri" w:hAnsi="Courier New" w:cs="Courier New"/>
+          <w:bCs/>
+        </w:rPr>
+        <w:t>glacr_melt</w:t>
+      </w:r>
+      <w:r>
+        <w:rPr>
+          <w:rFonts w:ascii="Calibri" w:eastAsia="Calibri" w:hAnsi="Calibri" w:cs="Calibri"/>
+          <w:bCs/>
+        </w:rPr>
+        <w:t>.</w:t>
+      </w:r>
+    </w:p>
+    <w:p>
+      <w:pPr>
+        <w:spacing w:before="120" w:after="0" w:line="276" w:lineRule="auto"/>
+        <w:rPr>
+          <w:rFonts w:ascii="Calibri" w:eastAsia="Calibri" w:hAnsi="Calibri" w:cs="Calibri"/>
+          <w:bCs/>
+        </w:rPr>
+      </w:pPr>
+      <w:r>
+        <w:rPr>
+          <w:rFonts w:ascii="Calibri" w:eastAsia="Calibri" w:hAnsi="Calibri" w:cs="Calibri"/>
+          <w:b/>
+        </w:rPr>
+        <w:t>nglres</w:t>
+      </w:r>
+      <w:r>
+        <w:rPr>
+          <w:rFonts w:ascii="Calibri" w:eastAsia="Calibri" w:hAnsi="Calibri" w:cs="Calibri"/>
+          <w:bCs/>
+        </w:rPr>
+        <w:t xml:space="preserve"> - Number of reservoirs in a glacier, fixed at 3, used in module </w:t>
+      </w:r>
+      <w:r>
+        <w:rPr>
+          <w:rFonts w:ascii="Courier New" w:eastAsia="Calibri" w:hAnsi="Courier New" w:cs="Courier New"/>
+          <w:bCs/>
+        </w:rPr>
+        <w:t>glacr_melt</w:t>
+      </w:r>
+      <w:r>
+        <w:rPr>
+          <w:rFonts w:ascii="Calibri" w:eastAsia="Calibri" w:hAnsi="Calibri" w:cs="Calibri"/>
+          <w:bCs/>
+        </w:rPr>
+        <w:t>.</w:t>
+      </w:r>
+    </w:p>
+    <w:p>
+      <w:pPr>
+        <w:spacing w:before="120" w:after="0" w:line="276" w:lineRule="auto"/>
+        <w:rPr>
+          <w:rFonts w:ascii="Calibri" w:eastAsia="Calibri" w:hAnsi="Calibri" w:cs="Calibri"/>
+          <w:b/>
+        </w:rPr>
+      </w:pPr>
+      <w:r>
+        <w:rPr>
+          <w:rFonts w:ascii="Calibri" w:eastAsia="Calibri" w:hAnsi="Calibri" w:cs="Calibri"/>
+          <w:b/>
+        </w:rPr>
+        <w:t>seven</w:t>
+      </w:r>
+      <w:r>
+        <w:rPr>
+          <w:rFonts w:ascii="Calibri" w:eastAsia="Calibri" w:hAnsi="Calibri" w:cs="Calibri"/>
+          <w:bCs/>
+        </w:rPr>
+        <w:t xml:space="preserve"> - Number of glacier variables in real array, fixed at 7, used in module </w:t>
+      </w:r>
+      <w:r>
+        <w:rPr>
+          <w:rFonts w:ascii="Courier New" w:eastAsia="Calibri" w:hAnsi="Courier New" w:cs="Courier New"/>
+          <w:bCs/>
+        </w:rPr>
+        <w:t>glacr_melt</w:t>
+      </w:r>
+      <w:r>
+        <w:rPr>
+          <w:rFonts w:ascii="Calibri" w:eastAsia="Calibri" w:hAnsi="Calibri" w:cs="Calibri"/>
+          <w:bCs/>
+        </w:rPr>
+        <w:t>.</w:t>
+      </w:r>
+    </w:p>
+    <w:bookmarkEnd w:id="3"/>
+    <w:p>
+      <w:pPr>
+        <w:spacing w:after="0" w:line="240" w:lineRule="auto"/>
+        <w:ind w:left="720"/>
+        <w:rPr>
+          <w:rFonts w:ascii="Calibri" w:eastAsia="Calibri" w:hAnsi="Calibri" w:cs="Calibri"/>
+        </w:rPr>
+      </w:pPr>
+    </w:p>
+    <w:p>
+      <w:pPr>
+        <w:spacing w:after="0" w:line="240" w:lineRule="auto"/>
+        <w:rPr>
+          <w:rFonts w:ascii="Calibri" w:eastAsia="Calibri" w:hAnsi="Calibri" w:cs="Calibri"/>
+          <w:b/>
+          <w:sz w:val="24"/>
+          <w:szCs w:val="24"/>
+        </w:rPr>
+      </w:pPr>
+      <w:r>
+        <w:rPr>
+          <w:rFonts w:ascii="Calibri" w:eastAsia="Calibri" w:hAnsi="Calibri" w:cs="Calibri"/>
+          <w:b/>
+          <w:sz w:val="24"/>
+          <w:szCs w:val="24"/>
+        </w:rPr>
+        <w:t>PARAMETER CHANGES</w:t>
+      </w:r>
+    </w:p>
+    <w:p>
+      <w:pPr>
+        <w:spacing w:before="120" w:after="0" w:line="276" w:lineRule="auto"/>
+        <w:rPr>
+          <w:rFonts w:ascii="Calibri" w:eastAsia="Calibri" w:hAnsi="Calibri" w:cs="Calibri"/>
+          <w:i/>
+        </w:rPr>
+      </w:pPr>
+      <w:bookmarkStart w:id="8" w:name="_Hlk51934315"/>
+      <w:r>
+        <w:rPr>
+          <w:rFonts w:ascii="Calibri" w:eastAsia="Calibri" w:hAnsi="Calibri" w:cs="Calibri"/>
+          <w:i/>
+        </w:rPr>
+        <w:t xml:space="preserve">New Parameters </w:t>
+      </w:r>
+      <w:r>
+        <w:rPr>
+          <w:rFonts w:ascii="Calibri" w:eastAsia="Calibri" w:hAnsi="Calibri" w:cs="Calibri"/>
+          <w:iCs/>
+        </w:rPr>
+        <w:t>read from the Control File</w:t>
+      </w:r>
+      <w:r>
+        <w:rPr>
+          <w:rFonts w:ascii="Calibri" w:eastAsia="Calibri" w:hAnsi="Calibri" w:cs="Calibri"/>
+          <w:i/>
+        </w:rPr>
+        <w:t>:</w:t>
+      </w:r>
+    </w:p>
+    <w:p>
+      <w:pPr>
+        <w:spacing w:after="0" w:line="240" w:lineRule="auto"/>
+        <w:rPr>
+          <w:rFonts w:ascii="Calibri" w:eastAsia="Calibri" w:hAnsi="Calibri" w:cs="Calibri"/>
+          <w:b/>
+        </w:rPr>
+      </w:pPr>
+      <w:r>
+        <w:rPr>
+          <w:rFonts w:ascii="Calibri" w:eastAsia="Calibri" w:hAnsi="Calibri" w:cs="Calibri"/>
+          <w:b/>
+        </w:rPr>
+        <w:t>frozen_flag</w:t>
       </w:r>
     </w:p>
     <w:p>
@@ -4381,7 +4562,7 @@
         <w:rPr>
           <w:rFonts w:ascii="Calibri" w:eastAsia="Calibri" w:hAnsi="Calibri" w:cs="Calibri"/>
         </w:rPr>
-        <w:t>Flag to indicate if glacier simulation is computed (0=no; 1=yes)</w:t>
+        <w:t>Flag to indicate if continuous frozen ground index simulation is computed (0=no; 1=yes)</w:t>
       </w:r>
     </w:p>
     <w:p>
@@ -4397,7 +4578,7 @@
           <w:rFonts w:ascii="Calibri" w:eastAsia="Calibri" w:hAnsi="Calibri" w:cs="Calibri"/>
           <w:b/>
         </w:rPr>
-        <w:t>mbInit_flag</w:t>
+        <w:t>glacier_flag</w:t>
       </w:r>
     </w:p>
     <w:p>
@@ -4416,44 +4597,7 @@
         <w:rPr>
           <w:rFonts w:ascii="Calibri" w:eastAsia="Calibri" w:hAnsi="Calibri" w:cs="Calibri"/>
         </w:rPr>
-        <w:lastRenderedPageBreak/>
-        <w:t xml:space="preserve">Flag to indicate the method used for initial mass balance of glaciers (0=no optimization; 1=use first year of climate data; 2=constant mass balance gradient above and below </w:t>
-      </w:r>
-      <w:r>
-        <w:t>e</w:t>
-      </w:r>
-      <w:r>
-        <w:rPr>
-          <w:rStyle w:val="hvr"/>
-          <w:color w:val="404040"/>
-        </w:rPr>
-        <w:t>quilibrium</w:t>
-      </w:r>
-      <w:r>
-        <w:rPr>
-          <w:color w:val="404040"/>
-        </w:rPr>
-        <w:t> l</w:t>
-      </w:r>
-      <w:r>
-        <w:rPr>
-          <w:rStyle w:val="hvr"/>
-          <w:color w:val="404040"/>
-        </w:rPr>
-        <w:t>ine</w:t>
-      </w:r>
-      <w:r>
-        <w:rPr>
-          <w:color w:val="404040"/>
-        </w:rPr>
-        <w:t> </w:t>
-      </w:r>
-      <w:r>
-        <w:rPr>
-          <w:rStyle w:val="hvr"/>
-          <w:color w:val="404040"/>
-        </w:rPr>
-        <w:t>altitude (ELA))</w:t>
+        <w:t>Flag to indicate if glacier simulation is computed (0=no; 1=yes)</w:t>
       </w:r>
     </w:p>
     <w:p>
@@ -4469,7 +4613,7 @@
           <w:rFonts w:ascii="Calibri" w:eastAsia="Calibri" w:hAnsi="Calibri" w:cs="Calibri"/>
           <w:b/>
         </w:rPr>
-        <w:t>stream_temp_shade_flag</w:t>
+        <w:t>mbInit_flag</w:t>
       </w:r>
     </w:p>
     <w:p>
@@ -4488,19 +4632,43 @@
         <w:rPr>
           <w:rFonts w:ascii="Calibri" w:eastAsia="Calibri" w:hAnsi="Calibri" w:cs="Calibri"/>
         </w:rPr>
-        <w:t xml:space="preserve">Flag to indicate how shade is used in the </w:t>
-      </w:r>
-      <w:r>
-        <w:rPr>
-          <w:rFonts w:ascii="Courier New" w:eastAsia="Calibri" w:hAnsi="Courier New" w:cs="Courier New"/>
-        </w:rPr>
-        <w:t>stream_temp</w:t>
-      </w:r>
-      <w:r>
-        <w:rPr>
-          <w:rFonts w:ascii="Calibri" w:eastAsia="Calibri" w:hAnsi="Calibri" w:cs="Calibri"/>
-        </w:rPr>
-        <w:t xml:space="preserve"> module (0 = compute shade; 1 = specified as a constant)</w:t>
+        <w:t xml:space="preserve">Flag to indicate the method used for initial mass balance of glaciers (0=no optimization; 1=use first year of climate data; 2=constant mass balance gradient above and below </w:t>
+      </w:r>
+      <w:r>
+        <w:t>e</w:t>
+      </w:r>
+      <w:r>
+        <w:rPr>
+          <w:rStyle w:val="hvr"/>
+          <w:color w:val="404040"/>
+        </w:rPr>
+        <w:t>quilibrium</w:t>
+      </w:r>
+      <w:r>
+        <w:rPr>
+          <w:color w:val="404040"/>
+        </w:rPr>
+        <w:t> l</w:t>
+      </w:r>
+      <w:r>
+        <w:rPr>
+          <w:rStyle w:val="hvr"/>
+          <w:color w:val="404040"/>
+        </w:rPr>
+        <w:t>ine</w:t>
+      </w:r>
+      <w:r>
+        <w:rPr>
+          <w:color w:val="404040"/>
+        </w:rPr>
+        <w:t> </w:t>
+      </w:r>
+      <w:r>
+        <w:rPr>
+          <w:rStyle w:val="hvr"/>
+          <w:color w:val="404040"/>
+        </w:rPr>
+        <w:t>altitude (ELA))</w:t>
       </w:r>
     </w:p>
     <w:p>
@@ -4509,16 +4677,14 @@
         <w:rPr>
           <w:rFonts w:ascii="Calibri" w:eastAsia="Calibri" w:hAnsi="Calibri" w:cs="Calibri"/>
           <w:b/>
-          <w:bCs/>
-        </w:rPr>
-      </w:pPr>
-      <w:r>
-        <w:rPr>
-          <w:rFonts w:ascii="Calibri" w:eastAsia="Calibri" w:hAnsi="Calibri" w:cs="Calibri"/>
-          <w:b/>
-          <w:bCs/>
-        </w:rPr>
-        <w:t>outputSelectDatesON_OFF</w:t>
+        </w:rPr>
+      </w:pPr>
+      <w:r>
+        <w:rPr>
+          <w:rFonts w:ascii="Calibri" w:eastAsia="Calibri" w:hAnsi="Calibri" w:cs="Calibri"/>
+          <w:b/>
+        </w:rPr>
+        <w:t>stream_temp_shade_flag</w:t>
       </w:r>
     </w:p>
     <w:p>
@@ -4537,65 +4703,37 @@
         <w:rPr>
           <w:rFonts w:ascii="Calibri" w:eastAsia="Calibri" w:hAnsi="Calibri" w:cs="Calibri"/>
         </w:rPr>
-        <w:t xml:space="preserve">Switch to indicate if </w:t>
+        <w:t xml:space="preserve">Flag to indicate how shade is used in the </w:t>
       </w:r>
       <w:r>
         <w:rPr>
           <w:rFonts w:ascii="Courier New" w:eastAsia="Calibri" w:hAnsi="Courier New" w:cs="Courier New"/>
         </w:rPr>
-        <w:t>nhru_summary</w:t>
-      </w:r>
-      <w:r>
-        <w:rPr>
-          <w:rFonts w:ascii="Calibri" w:eastAsia="Calibri" w:hAnsi="Calibri" w:cs="Calibri"/>
-        </w:rPr>
-        <w:t xml:space="preserve"> output files are generated for a specified set of dates (0=no, output time series on basis of </w:t>
-      </w:r>
-      <w:r>
+        <w:t>stream_temp</w:t>
+      </w:r>
+      <w:r>
+        <w:rPr>
+          <w:rFonts w:ascii="Calibri" w:eastAsia="Calibri" w:hAnsi="Calibri" w:cs="Calibri"/>
+        </w:rPr>
+        <w:t xml:space="preserve"> module (0 = compute shade; 1 = specified as a constant)</w:t>
+      </w:r>
+    </w:p>
+    <w:p>
+      <w:pPr>
+        <w:spacing w:before="120" w:after="0" w:line="240" w:lineRule="auto"/>
         <w:rPr>
           <w:rFonts w:ascii="Calibri" w:eastAsia="Calibri" w:hAnsi="Calibri" w:cs="Calibri"/>
           <w:b/>
           <w:bCs/>
         </w:rPr>
-        <w:t>nhruOut_freq</w:t>
-      </w:r>
-      <w:r>
-        <w:rPr>
-          <w:rFonts w:ascii="Calibri" w:eastAsia="Calibri" w:hAnsi="Calibri" w:cs="Calibri"/>
-        </w:rPr>
-        <w:t xml:space="preserve">; 1=yes, specify dates in file specified by </w:t>
-      </w:r>
+      </w:pPr>
       <w:r>
         <w:rPr>
           <w:rFonts w:ascii="Calibri" w:eastAsia="Calibri" w:hAnsi="Calibri" w:cs="Calibri"/>
           <w:b/>
           <w:bCs/>
         </w:rPr>
-        <w:t>selectDatesFileName</w:t>
-      </w:r>
-      <w:r>
-        <w:rPr>
-          <w:rFonts w:ascii="Calibri" w:eastAsia="Calibri" w:hAnsi="Calibri" w:cs="Calibri"/>
-        </w:rPr>
-        <w:t>)</w:t>
-      </w:r>
-    </w:p>
-    <w:p>
-      <w:pPr>
-        <w:spacing w:before="120" w:after="0" w:line="240" w:lineRule="auto"/>
-        <w:rPr>
-          <w:rFonts w:ascii="Calibri" w:eastAsia="Calibri" w:hAnsi="Calibri" w:cs="Calibri"/>
-          <w:b/>
-          <w:bCs/>
-        </w:rPr>
-      </w:pPr>
-      <w:r>
-        <w:rPr>
-          <w:rFonts w:ascii="Calibri" w:eastAsia="Calibri" w:hAnsi="Calibri" w:cs="Calibri"/>
-          <w:b/>
-          <w:bCs/>
-        </w:rPr>
-        <w:t>selectDatesFileName</w:t>
+        <w:t>outputSelectDatesON_OFF</w:t>
       </w:r>
     </w:p>
     <w:p>
@@ -4614,7 +4752,7 @@
         <w:rPr>
           <w:rFonts w:ascii="Calibri" w:eastAsia="Calibri" w:hAnsi="Calibri" w:cs="Calibri"/>
         </w:rPr>
-        <w:t xml:space="preserve">String to define the filename of the set of dates to output values of </w:t>
+        <w:t xml:space="preserve">Switch to indicate if </w:t>
       </w:r>
       <w:r>
         <w:rPr>
@@ -4626,123 +4764,53 @@
         <w:rPr>
           <w:rFonts w:ascii="Calibri" w:eastAsia="Calibri" w:hAnsi="Calibri" w:cs="Calibri"/>
         </w:rPr>
-        <w:t xml:space="preserve"> output files in chronological order with dates specified as YEAR MONTH DAY with a space(s) and/or comma separating YEAR and MONTH and MONTH and DAY (e.g. 1959 09 01)</w:t>
-      </w:r>
-    </w:p>
-    <w:p>
-      <w:pPr>
-        <w:spacing w:after="0" w:line="240" w:lineRule="auto"/>
-        <w:rPr>
-          <w:rFonts w:ascii="Calibri" w:eastAsia="Calibri" w:hAnsi="Calibri" w:cs="Calibri"/>
-        </w:rPr>
-      </w:pPr>
-    </w:p>
-    <w:p>
-      <w:pPr>
-        <w:spacing w:before="120" w:after="240" w:line="240" w:lineRule="auto"/>
-        <w:rPr>
-          <w:rFonts w:ascii="Calibri" w:eastAsia="Calibri" w:hAnsi="Calibri" w:cs="Calibri"/>
+        <w:t xml:space="preserve"> output files are generated for a specified set of dates (0=no, output time series on basis of </w:t>
+      </w:r>
+      <w:r>
+        <w:rPr>
+          <w:rFonts w:ascii="Calibri" w:eastAsia="Calibri" w:hAnsi="Calibri" w:cs="Calibri"/>
+          <w:b/>
           <w:bCs/>
-          <w:i/>
-          <w:iCs/>
-          <w:sz w:val="24"/>
-          <w:szCs w:val="24"/>
-        </w:rPr>
-      </w:pPr>
-      <w:r>
-        <w:rPr>
-          <w:rFonts w:ascii="Calibri" w:eastAsia="Calibri" w:hAnsi="Calibri" w:cs="Calibri"/>
+        </w:rPr>
+        <w:t>nhruOut_freq</w:t>
+      </w:r>
+      <w:r>
+        <w:rPr>
+          <w:rFonts w:ascii="Calibri" w:eastAsia="Calibri" w:hAnsi="Calibri" w:cs="Calibri"/>
+        </w:rPr>
+        <w:t xml:space="preserve">; 1=yes, specify dates in file specified by </w:t>
+      </w:r>
+      <w:r>
+        <w:rPr>
+          <w:rFonts w:ascii="Calibri" w:eastAsia="Calibri" w:hAnsi="Calibri" w:cs="Calibri"/>
+          <w:b/>
           <w:bCs/>
-          <w:i/>
-          <w:iCs/>
-          <w:sz w:val="24"/>
-          <w:szCs w:val="24"/>
-        </w:rPr>
-        <w:t>New Parameters</w:t>
-      </w:r>
-      <w:r>
-        <w:rPr>
-          <w:rFonts w:ascii="Calibri" w:eastAsia="Calibri" w:hAnsi="Calibri" w:cs="Calibri"/>
+        </w:rPr>
+        <w:t>selectDatesFileName</w:t>
+      </w:r>
+      <w:r>
+        <w:rPr>
+          <w:rFonts w:ascii="Calibri" w:eastAsia="Calibri" w:hAnsi="Calibri" w:cs="Calibri"/>
+        </w:rPr>
+        <w:t>)</w:t>
+      </w:r>
+    </w:p>
+    <w:p>
+      <w:pPr>
+        <w:spacing w:before="120" w:after="0" w:line="240" w:lineRule="auto"/>
+        <w:rPr>
+          <w:rFonts w:ascii="Calibri" w:eastAsia="Calibri" w:hAnsi="Calibri" w:cs="Calibri"/>
+          <w:b/>
           <w:bCs/>
-          <w:sz w:val="24"/>
-          <w:szCs w:val="24"/>
-        </w:rPr>
-        <w:t>: read from Parameter Files</w:t>
-      </w:r>
-    </w:p>
-    <w:p>
-      <w:pPr>
-        <w:spacing w:after="0" w:line="240" w:lineRule="auto"/>
-        <w:rPr>
-          <w:rFonts w:ascii="Calibri" w:eastAsia="Calibri" w:hAnsi="Calibri" w:cs="Calibri"/>
-        </w:rPr>
-      </w:pPr>
-      <w:r>
-        <w:rPr>
-          <w:rFonts w:ascii="Calibri" w:eastAsia="Calibri" w:hAnsi="Calibri" w:cs="Calibri"/>
-        </w:rPr>
-        <w:t xml:space="preserve">See the file ‘PRMS_tables_5.2.0.pdf’ for descriptions of the 16 new parameters related to the simulation of glacier dynamics. These are identified by highlighted </w:t>
-      </w:r>
-      <w:r>
-        <w:rPr>
-          <w:rFonts w:ascii="Calibri" w:eastAsia="Calibri" w:hAnsi="Calibri" w:cs="Calibri"/>
-          <w:highlight w:val="red"/>
-          <w:shd w:val="clear" w:color="auto" w:fill="FF00FF"/>
-        </w:rPr>
-        <w:t>red</w:t>
-      </w:r>
-      <w:r>
-        <w:rPr>
-          <w:rFonts w:ascii="Calibri" w:eastAsia="Calibri" w:hAnsi="Calibri" w:cs="Calibri"/>
-        </w:rPr>
-        <w:t xml:space="preserve"> text in the Glacier and frozen ground computations section of Table 1-3.</w:t>
-      </w:r>
-    </w:p>
-    <w:p>
-      <w:pPr>
-        <w:spacing w:after="0" w:line="240" w:lineRule="auto"/>
-        <w:rPr>
-          <w:rFonts w:ascii="Calibri" w:eastAsia="Calibri" w:hAnsi="Calibri" w:cs="Calibri"/>
-        </w:rPr>
-      </w:pPr>
-    </w:p>
-    <w:p>
-      <w:pPr>
-        <w:spacing w:after="0" w:line="240" w:lineRule="auto"/>
-        <w:rPr>
-          <w:rFonts w:ascii="Calibri" w:eastAsia="Calibri" w:hAnsi="Calibri" w:cs="Calibri"/>
-        </w:rPr>
-      </w:pPr>
-      <w:r>
-        <w:rPr>
-          <w:rFonts w:ascii="Calibri" w:eastAsia="Calibri" w:hAnsi="Calibri" w:cs="Calibri"/>
-          <w:b/>
-        </w:rPr>
-        <w:t>hru2map_id</w:t>
-      </w:r>
-      <w:r>
-        <w:rPr>
-          <w:rFonts w:ascii="Calibri" w:eastAsia="Calibri" w:hAnsi="Calibri" w:cs="Calibri"/>
-        </w:rPr>
-        <w:t xml:space="preserve"> – used in modules </w:t>
-      </w:r>
-      <w:r>
-        <w:rPr>
-          <w:rFonts w:ascii="Courier New" w:eastAsia="Calibri" w:hAnsi="Courier New" w:cs="Courier New"/>
-        </w:rPr>
-        <w:t>temp_map</w:t>
-      </w:r>
-      <w:r>
-        <w:rPr>
-          <w:rFonts w:ascii="Calibri" w:eastAsia="Calibri" w:hAnsi="Calibri" w:cs="Calibri"/>
-        </w:rPr>
-        <w:t xml:space="preserve"> and </w:t>
-      </w:r>
-      <w:r>
-        <w:rPr>
-          <w:rFonts w:ascii="Courier New" w:eastAsia="Calibri" w:hAnsi="Courier New" w:cs="Courier New"/>
-        </w:rPr>
-        <w:t>precip_map</w:t>
+        </w:rPr>
+      </w:pPr>
+      <w:r>
+        <w:rPr>
+          <w:rFonts w:ascii="Calibri" w:eastAsia="Calibri" w:hAnsi="Calibri" w:cs="Calibri"/>
+          <w:b/>
+          <w:bCs/>
+        </w:rPr>
+        <w:t>selectDatesFileName</w:t>
       </w:r>
     </w:p>
     <w:p>
@@ -4755,50 +4823,117 @@
         <w:spacing w:after="0" w:line="240" w:lineRule="auto"/>
         <w:rPr>
           <w:rFonts w:ascii="Calibri" w:eastAsia="Calibri" w:hAnsi="Calibri" w:cs="Calibri"/>
+        </w:rPr>
+      </w:pPr>
+      <w:r>
+        <w:rPr>
+          <w:rFonts w:ascii="Calibri" w:eastAsia="Calibri" w:hAnsi="Calibri" w:cs="Calibri"/>
+        </w:rPr>
+        <w:t xml:space="preserve">String to define the filename of the set of dates to output values of </w:t>
+      </w:r>
+      <w:r>
+        <w:rPr>
+          <w:rFonts w:ascii="Courier New" w:eastAsia="Calibri" w:hAnsi="Courier New" w:cs="Courier New"/>
+        </w:rPr>
+        <w:t>nhru_summary</w:t>
+      </w:r>
+      <w:r>
+        <w:rPr>
+          <w:rFonts w:ascii="Calibri" w:eastAsia="Calibri" w:hAnsi="Calibri" w:cs="Calibri"/>
+        </w:rPr>
+        <w:t xml:space="preserve"> output files in chronological order with dates specified as YEAR MONTH DAY with a space(s) and/or comma separating YEAR and MONTH and MONTH and DAY (e.g. 1959 09 01)</w:t>
+      </w:r>
+    </w:p>
+    <w:p>
+      <w:pPr>
+        <w:spacing w:after="0" w:line="240" w:lineRule="auto"/>
+        <w:rPr>
+          <w:rFonts w:ascii="Calibri" w:eastAsia="Calibri" w:hAnsi="Calibri" w:cs="Calibri"/>
+        </w:rPr>
+      </w:pPr>
+    </w:p>
+    <w:p>
+      <w:pPr>
+        <w:spacing w:before="120" w:after="240" w:line="240" w:lineRule="auto"/>
+        <w:rPr>
+          <w:rFonts w:ascii="Calibri" w:eastAsia="Calibri" w:hAnsi="Calibri" w:cs="Calibri"/>
+          <w:bCs/>
           <w:i/>
-        </w:rPr>
-      </w:pPr>
-      <w:r>
-        <w:t xml:space="preserve">HRU identification number associated with each intersection between the HRU map and grid or other spatial unit map with </w:t>
-      </w:r>
-      <w:r>
-        <w:rPr>
-          <w:b/>
+          <w:iCs/>
+          <w:sz w:val="24"/>
+          <w:szCs w:val="24"/>
+        </w:rPr>
+      </w:pPr>
+      <w:r>
+        <w:rPr>
+          <w:rFonts w:ascii="Calibri" w:eastAsia="Calibri" w:hAnsi="Calibri" w:cs="Calibri"/>
           <w:bCs/>
-        </w:rPr>
-        <w:t>nmap2hru</w:t>
-      </w:r>
-      <w:r>
-        <w:t xml:space="preserve"> number of values and maximum value </w:t>
-      </w:r>
-      <w:r>
-        <w:rPr>
-          <w:b/>
+          <w:i/>
+          <w:iCs/>
+          <w:sz w:val="24"/>
+          <w:szCs w:val="24"/>
+        </w:rPr>
+        <w:t>New Parameters</w:t>
+      </w:r>
+      <w:r>
+        <w:rPr>
+          <w:rFonts w:ascii="Calibri" w:eastAsia="Calibri" w:hAnsi="Calibri" w:cs="Calibri"/>
           <w:bCs/>
-        </w:rPr>
-        <w:t>nhru</w:t>
-      </w:r>
-      <w:r>
-        <w:rPr>
-          <w:rFonts w:ascii="Calibri" w:eastAsia="Calibri" w:hAnsi="Calibri" w:cs="Calibri"/>
-          <w:i/>
-        </w:rPr>
-        <w:t xml:space="preserve"> </w:t>
-      </w:r>
-    </w:p>
-    <w:p>
-      <w:pPr>
-        <w:spacing w:before="120" w:after="0" w:line="240" w:lineRule="auto"/>
-        <w:rPr>
-          <w:rFonts w:ascii="Calibri" w:eastAsia="Calibri" w:hAnsi="Calibri" w:cs="Calibri"/>
-        </w:rPr>
-      </w:pPr>
-      <w:r>
-        <w:rPr>
-          <w:rFonts w:ascii="Calibri" w:eastAsia="Calibri" w:hAnsi="Calibri" w:cs="Calibri"/>
-          <w:b/>
-        </w:rPr>
-        <w:t>hru2map_pct</w:t>
+          <w:sz w:val="24"/>
+          <w:szCs w:val="24"/>
+        </w:rPr>
+        <w:t>: read from Parameter Files</w:t>
+      </w:r>
+    </w:p>
+    <w:p>
+      <w:pPr>
+        <w:spacing w:after="0" w:line="240" w:lineRule="auto"/>
+        <w:rPr>
+          <w:rFonts w:ascii="Calibri" w:eastAsia="Calibri" w:hAnsi="Calibri" w:cs="Calibri"/>
+        </w:rPr>
+      </w:pPr>
+      <w:r>
+        <w:rPr>
+          <w:rFonts w:ascii="Calibri" w:eastAsia="Calibri" w:hAnsi="Calibri" w:cs="Calibri"/>
+        </w:rPr>
+        <w:t xml:space="preserve">See the file ‘PRMS_tables_5.2.0.pdf’ for descriptions of the 16 new parameters related to the simulation of glacier dynamics. These are identified by highlighted </w:t>
+      </w:r>
+      <w:r>
+        <w:rPr>
+          <w:rFonts w:ascii="Calibri" w:eastAsia="Calibri" w:hAnsi="Calibri" w:cs="Calibri"/>
+          <w:highlight w:val="red"/>
+          <w:shd w:val="clear" w:color="auto" w:fill="FF00FF"/>
+        </w:rPr>
+        <w:t>red</w:t>
+      </w:r>
+      <w:r>
+        <w:rPr>
+          <w:rFonts w:ascii="Calibri" w:eastAsia="Calibri" w:hAnsi="Calibri" w:cs="Calibri"/>
+        </w:rPr>
+        <w:t xml:space="preserve"> text in the Glacier and frozen ground computations section of Table 1-3.</w:t>
+      </w:r>
+    </w:p>
+    <w:p>
+      <w:pPr>
+        <w:spacing w:after="0" w:line="240" w:lineRule="auto"/>
+        <w:rPr>
+          <w:rFonts w:ascii="Calibri" w:eastAsia="Calibri" w:hAnsi="Calibri" w:cs="Calibri"/>
+        </w:rPr>
+      </w:pPr>
+    </w:p>
+    <w:p>
+      <w:pPr>
+        <w:spacing w:after="0" w:line="240" w:lineRule="auto"/>
+        <w:rPr>
+          <w:rFonts w:ascii="Calibri" w:eastAsia="Calibri" w:hAnsi="Calibri" w:cs="Calibri"/>
+        </w:rPr>
+      </w:pPr>
+      <w:r>
+        <w:rPr>
+          <w:rFonts w:ascii="Calibri" w:eastAsia="Calibri" w:hAnsi="Calibri" w:cs="Calibri"/>
+          <w:b/>
+        </w:rPr>
+        <w:t>hru2map_id</w:t>
       </w:r>
       <w:r>
         <w:rPr>
@@ -4839,7 +4974,7 @@
         </w:rPr>
       </w:pPr>
       <w:r>
-        <w:t xml:space="preserve">Portion of HRU associated with each intersection between the HRU map and grid or other spatial unit map with </w:t>
+        <w:t xml:space="preserve">HRU identification number associated with each intersection between the HRU map and grid or other spatial unit map with </w:t>
       </w:r>
       <w:r>
         <w:rPr>
@@ -4849,7 +4984,21 @@
         <w:t>nmap2hru</w:t>
       </w:r>
       <w:r>
-        <w:t xml:space="preserve"> number of values, expressed as a decimal fraction</w:t>
+        <w:t xml:space="preserve"> number of values and maximum value </w:t>
+      </w:r>
+      <w:r>
+        <w:rPr>
+          <w:b/>
+          <w:bCs/>
+        </w:rPr>
+        <w:t>nhru</w:t>
+      </w:r>
+      <w:r>
+        <w:rPr>
+          <w:rFonts w:ascii="Calibri" w:eastAsia="Calibri" w:hAnsi="Calibri" w:cs="Calibri"/>
+          <w:i/>
+        </w:rPr>
+        <w:t xml:space="preserve"> </w:t>
       </w:r>
     </w:p>
     <w:p>
@@ -4864,7 +5013,7 @@
           <w:rFonts w:ascii="Calibri" w:eastAsia="Calibri" w:hAnsi="Calibri" w:cs="Calibri"/>
           <w:b/>
         </w:rPr>
-        <w:t>map2hru_id</w:t>
+        <w:t>hru2map_pct</w:t>
       </w:r>
       <w:r>
         <w:rPr>
@@ -4905,7 +5054,7 @@
         </w:rPr>
       </w:pPr>
       <w:r>
-        <w:t xml:space="preserve">Grid or other spatial unit identification number associated with each intersection between the HRU map and grid or other spatial unit map  with </w:t>
+        <w:t xml:space="preserve">Portion of HRU associated with each intersection between the HRU map and grid or other spatial unit map with </w:t>
       </w:r>
       <w:r>
         <w:rPr>
@@ -4915,21 +5064,7 @@
         <w:t>nmap2hru</w:t>
       </w:r>
       <w:r>
-        <w:t xml:space="preserve"> number of values with maximum value </w:t>
-      </w:r>
-      <w:r>
-        <w:rPr>
-          <w:b/>
-          <w:bCs/>
-        </w:rPr>
-        <w:t>nmap</w:t>
-      </w:r>
-      <w:r>
-        <w:rPr>
-          <w:rFonts w:ascii="Calibri" w:eastAsia="Calibri" w:hAnsi="Calibri" w:cs="Calibri"/>
-          <w:i/>
-        </w:rPr>
-        <w:t xml:space="preserve"> </w:t>
+        <w:t xml:space="preserve"> number of values, expressed as a decimal fraction</w:t>
       </w:r>
     </w:p>
     <w:p>
@@ -4939,20 +5074,30 @@
           <w:rFonts w:ascii="Calibri" w:eastAsia="Calibri" w:hAnsi="Calibri" w:cs="Calibri"/>
         </w:rPr>
       </w:pPr>
-      <w:proofErr w:type="spellStart"/>
-      <w:r>
-        <w:rPr>
-          <w:rFonts w:ascii="Calibri" w:eastAsia="Calibri" w:hAnsi="Calibri" w:cs="Calibri"/>
-          <w:b/>
-        </w:rPr>
-        <w:t>precip_map_adj</w:t>
-      </w:r>
-      <w:proofErr w:type="spellEnd"/>
-      <w:r>
-        <w:rPr>
-          <w:rFonts w:ascii="Calibri" w:eastAsia="Calibri" w:hAnsi="Calibri" w:cs="Calibri"/>
-        </w:rPr>
-        <w:t xml:space="preserve"> – used in module </w:t>
+      <w:r>
+        <w:rPr>
+          <w:rFonts w:ascii="Calibri" w:eastAsia="Calibri" w:hAnsi="Calibri" w:cs="Calibri"/>
+          <w:b/>
+        </w:rPr>
+        <w:t>map2hru_id</w:t>
+      </w:r>
+      <w:r>
+        <w:rPr>
+          <w:rFonts w:ascii="Calibri" w:eastAsia="Calibri" w:hAnsi="Calibri" w:cs="Calibri"/>
+        </w:rPr>
+        <w:t xml:space="preserve"> – used in modules </w:t>
+      </w:r>
+      <w:r>
+        <w:rPr>
+          <w:rFonts w:ascii="Courier New" w:eastAsia="Calibri" w:hAnsi="Courier New" w:cs="Courier New"/>
+        </w:rPr>
+        <w:t>temp_map</w:t>
+      </w:r>
+      <w:r>
+        <w:rPr>
+          <w:rFonts w:ascii="Calibri" w:eastAsia="Calibri" w:hAnsi="Calibri" w:cs="Calibri"/>
+        </w:rPr>
+        <w:t xml:space="preserve"> and </w:t>
       </w:r>
       <w:r>
         <w:rPr>
@@ -4975,7 +5120,31 @@
         </w:rPr>
       </w:pPr>
       <w:r>
-        <w:t>Monthly (January to December) multiplicative adjustment factor to mapped precipitation to account for differences in elevation, and so forth</w:t>
+        <w:t xml:space="preserve">Grid or other spatial unit identification number associated with each intersection between the HRU map and grid or other spatial unit map  with </w:t>
+      </w:r>
+      <w:r>
+        <w:rPr>
+          <w:b/>
+          <w:bCs/>
+        </w:rPr>
+        <w:t>nmap2hru</w:t>
+      </w:r>
+      <w:r>
+        <w:t xml:space="preserve"> number of values with maximum value </w:t>
+      </w:r>
+      <w:r>
+        <w:rPr>
+          <w:b/>
+          <w:bCs/>
+        </w:rPr>
+        <w:t>nmap</w:t>
+      </w:r>
+      <w:r>
+        <w:rPr>
+          <w:rFonts w:ascii="Calibri" w:eastAsia="Calibri" w:hAnsi="Calibri" w:cs="Calibri"/>
+          <w:i/>
+        </w:rPr>
+        <w:t xml:space="preserve"> </w:t>
       </w:r>
     </w:p>
     <w:p>
@@ -4991,7 +5160,8 @@
           <w:rFonts w:ascii="Calibri" w:eastAsia="Calibri" w:hAnsi="Calibri" w:cs="Calibri"/>
           <w:b/>
         </w:rPr>
-        <w:t>tmax_map_adj</w:t>
+        <w:lastRenderedPageBreak/>
+        <w:t>precip_map_adj</w:t>
       </w:r>
       <w:proofErr w:type="spellEnd"/>
       <w:r>
@@ -5004,7 +5174,7 @@
         <w:rPr>
           <w:rFonts w:ascii="Courier New" w:eastAsia="Calibri" w:hAnsi="Courier New" w:cs="Courier New"/>
         </w:rPr>
-        <w:t>temp_map</w:t>
+        <w:t>precip_map</w:t>
       </w:r>
     </w:p>
     <w:p>
@@ -5021,7 +5191,7 @@
         </w:rPr>
       </w:pPr>
       <w:r>
-        <w:t>Monthly (January to December) additive adjustment factor to maximum air temperature for each mapped spatial unit estimated on the basis of slope and aspect</w:t>
+        <w:t>Monthly (January to December) multiplicative adjustment factor to mapped precipitation to account for differences in elevation, and so forth</w:t>
       </w:r>
     </w:p>
     <w:p>
@@ -5031,13 +5201,15 @@
           <w:rFonts w:ascii="Calibri" w:eastAsia="Calibri" w:hAnsi="Calibri" w:cs="Calibri"/>
         </w:rPr>
       </w:pPr>
-      <w:r>
-        <w:rPr>
-          <w:rFonts w:ascii="Calibri" w:eastAsia="Calibri" w:hAnsi="Calibri" w:cs="Calibri"/>
-          <w:b/>
-        </w:rPr>
-        <w:t>tmin_map_adj</w:t>
-      </w:r>
+      <w:proofErr w:type="spellStart"/>
+      <w:r>
+        <w:rPr>
+          <w:rFonts w:ascii="Calibri" w:eastAsia="Calibri" w:hAnsi="Calibri" w:cs="Calibri"/>
+          <w:b/>
+        </w:rPr>
+        <w:t>tmax_map_adj</w:t>
+      </w:r>
+      <w:proofErr w:type="spellEnd"/>
       <w:r>
         <w:rPr>
           <w:rFonts w:ascii="Calibri" w:eastAsia="Calibri" w:hAnsi="Calibri" w:cs="Calibri"/>
@@ -5065,7 +5237,7 @@
         </w:rPr>
       </w:pPr>
       <w:r>
-        <w:t>Monthly (January to December) additive adjustment factor to minimum air temperature for each mapped spatial unit estimated on the basis of slope and aspect</w:t>
+        <w:t>Monthly (January to December) additive adjustment factor to maximum air temperature for each mapped spatial unit estimated on the basis of slope and aspect</w:t>
       </w:r>
     </w:p>
     <w:p>
@@ -5075,20 +5247,24 @@
           <w:rFonts w:ascii="Calibri" w:eastAsia="Calibri" w:hAnsi="Calibri" w:cs="Calibri"/>
         </w:rPr>
       </w:pPr>
-      <w:proofErr w:type="spellStart"/>
-      <w:r>
-        <w:rPr>
-          <w:rFonts w:ascii="Calibri" w:eastAsia="Calibri" w:hAnsi="Calibri" w:cs="Calibri"/>
-          <w:b/>
-        </w:rPr>
-        <w:t>cfgi_decay</w:t>
-      </w:r>
-      <w:proofErr w:type="spellEnd"/>
-      <w:r>
-        <w:rPr>
-          <w:rFonts w:ascii="Calibri" w:eastAsia="Calibri" w:hAnsi="Calibri" w:cs="Calibri"/>
-        </w:rPr>
-        <w:t xml:space="preserve"> – used in frozen ground simulation option</w:t>
+      <w:r>
+        <w:rPr>
+          <w:rFonts w:ascii="Calibri" w:eastAsia="Calibri" w:hAnsi="Calibri" w:cs="Calibri"/>
+          <w:b/>
+        </w:rPr>
+        <w:t>tmin_map_adj</w:t>
+      </w:r>
+      <w:r>
+        <w:rPr>
+          <w:rFonts w:ascii="Calibri" w:eastAsia="Calibri" w:hAnsi="Calibri" w:cs="Calibri"/>
+        </w:rPr>
+        <w:t xml:space="preserve"> – used in module </w:t>
+      </w:r>
+      <w:r>
+        <w:rPr>
+          <w:rFonts w:ascii="Courier New" w:eastAsia="Calibri" w:hAnsi="Courier New" w:cs="Courier New"/>
+        </w:rPr>
+        <w:t>temp_map</w:t>
       </w:r>
     </w:p>
     <w:p>
@@ -5105,7 +5281,7 @@
         </w:rPr>
       </w:pPr>
       <w:r>
-        <w:t>Continuous frozen ground index (CFGI) daily decay index, value of 1.0 is no decay</w:t>
+        <w:t>Monthly (January to December) additive adjustment factor to minimum air temperature for each mapped spatial unit estimated on the basis of slope and aspect</w:t>
       </w:r>
     </w:p>
     <w:p>
@@ -5115,14 +5291,15 @@
           <w:rFonts w:ascii="Calibri" w:eastAsia="Calibri" w:hAnsi="Calibri" w:cs="Calibri"/>
         </w:rPr>
       </w:pPr>
-      <w:r>
-        <w:rPr>
-          <w:rFonts w:ascii="Calibri" w:eastAsia="Calibri" w:hAnsi="Calibri" w:cs="Calibri"/>
-          <w:b/>
-        </w:rPr>
-        <w:lastRenderedPageBreak/>
-        <w:t>cfgi_thrshld</w:t>
-      </w:r>
+      <w:proofErr w:type="spellStart"/>
+      <w:r>
+        <w:rPr>
+          <w:rFonts w:ascii="Calibri" w:eastAsia="Calibri" w:hAnsi="Calibri" w:cs="Calibri"/>
+          <w:b/>
+        </w:rPr>
+        <w:t>cfgi_decay</w:t>
+      </w:r>
+      <w:proofErr w:type="spellEnd"/>
       <w:r>
         <w:rPr>
           <w:rFonts w:ascii="Calibri" w:eastAsia="Calibri" w:hAnsi="Calibri" w:cs="Calibri"/>
@@ -5144,6 +5321,44 @@
         </w:rPr>
       </w:pPr>
       <w:r>
+        <w:t>Continuous frozen ground index (CFGI) daily decay index, value of 1.0 is no decay</w:t>
+      </w:r>
+    </w:p>
+    <w:p>
+      <w:pPr>
+        <w:spacing w:before="120" w:after="0" w:line="240" w:lineRule="auto"/>
+        <w:rPr>
+          <w:rFonts w:ascii="Calibri" w:eastAsia="Calibri" w:hAnsi="Calibri" w:cs="Calibri"/>
+        </w:rPr>
+      </w:pPr>
+      <w:r>
+        <w:rPr>
+          <w:rFonts w:ascii="Calibri" w:eastAsia="Calibri" w:hAnsi="Calibri" w:cs="Calibri"/>
+          <w:b/>
+        </w:rPr>
+        <w:t>cfgi_thrshld</w:t>
+      </w:r>
+      <w:r>
+        <w:rPr>
+          <w:rFonts w:ascii="Calibri" w:eastAsia="Calibri" w:hAnsi="Calibri" w:cs="Calibri"/>
+        </w:rPr>
+        <w:t xml:space="preserve"> – used in frozen ground simulation option</w:t>
+      </w:r>
+    </w:p>
+    <w:p>
+      <w:pPr>
+        <w:pStyle w:val="ListParagraph"/>
+        <w:numPr>
+          <w:ilvl w:val="0"/>
+          <w:numId w:val="132"/>
+        </w:numPr>
+        <w:spacing w:after="0" w:line="240" w:lineRule="auto"/>
+        <w:rPr>
+          <w:rFonts w:ascii="Calibri" w:eastAsia="Calibri" w:hAnsi="Calibri" w:cs="Calibri"/>
+          <w:i/>
+        </w:rPr>
+      </w:pPr>
+      <w:r>
         <w:t>Continuous frozen ground index (CFGI) threshold value indicating frozen soil</w:t>
       </w:r>
     </w:p>
@@ -5364,13 +5579,7 @@
         <w:rPr>
           <w:rFonts w:ascii="Calibri" w:eastAsia="Calibri" w:hAnsi="Calibri" w:cs="Calibri"/>
         </w:rPr>
-        <w:t xml:space="preserve">The units were corrected to be inches/day and the maximum suggested value increased to 999.0. See </w:t>
-      </w:r>
-      <w:r>
-        <w:rPr>
-          <w:rFonts w:ascii="Calibri" w:eastAsia="Calibri" w:hAnsi="Calibri" w:cs="Calibri"/>
-        </w:rPr>
-        <w:t xml:space="preserve">description of deprecated parameter </w:t>
+        <w:t xml:space="preserve">The units were corrected to be inches/day and the maximum suggested value increased to 999.0. See description of deprecated parameter </w:t>
       </w:r>
       <w:proofErr w:type="spellStart"/>
       <w:r>
@@ -5395,13 +5604,7 @@
         <w:rPr>
           <w:rFonts w:ascii="Calibri" w:eastAsia="Calibri" w:hAnsi="Calibri" w:cs="Calibri"/>
         </w:rPr>
-        <w:t xml:space="preserve"> </w:t>
-      </w:r>
-      <w:r>
-        <w:rPr>
-          <w:rFonts w:ascii="Calibri" w:eastAsia="Calibri" w:hAnsi="Calibri" w:cs="Calibri"/>
-        </w:rPr>
-        <w:t xml:space="preserve">for the formulation of computing gravity drainage with </w:t>
+        <w:t xml:space="preserve"> for the formulation of computing gravity drainage with </w:t>
       </w:r>
       <w:r>
         <w:rPr>
@@ -5485,6 +5688,54 @@
     </w:p>
     <w:p>
       <w:pPr>
+        <w:spacing w:before="120"/>
+        <w:rPr>
+          <w:rFonts w:ascii="Calibri" w:eastAsia="Calibri" w:hAnsi="Calibri" w:cs="Calibri"/>
+          <w:b/>
+          <w:sz w:val="24"/>
+          <w:szCs w:val="24"/>
+        </w:rPr>
+      </w:pPr>
+      <w:proofErr w:type="spellStart"/>
+      <w:r>
+        <w:rPr>
+          <w:rFonts w:ascii="Calibri" w:eastAsia="Calibri" w:hAnsi="Calibri" w:cs="Calibri"/>
+          <w:b/>
+          <w:sz w:val="24"/>
+          <w:szCs w:val="24"/>
+        </w:rPr>
+        <w:t>irr_type</w:t>
+      </w:r>
+      <w:proofErr w:type="spellEnd"/>
+    </w:p>
+    <w:p>
+      <w:pPr>
+        <w:pStyle w:val="ListParagraph"/>
+        <w:numPr>
+          <w:ilvl w:val="0"/>
+          <w:numId w:val="132"/>
+        </w:numPr>
+        <w:spacing w:before="120" w:after="0" w:line="240" w:lineRule="auto"/>
+        <w:rPr>
+          <w:rFonts w:ascii="Calibri" w:eastAsia="Calibri" w:hAnsi="Calibri" w:cs="Calibri"/>
+        </w:rPr>
+      </w:pPr>
+      <w:r>
+        <w:rPr>
+          <w:rFonts w:ascii="Calibri" w:eastAsia="Calibri" w:hAnsi="Calibri" w:cs="Calibri"/>
+          <w:bCs/>
+        </w:rPr>
+        <w:t>Added two options (3 and 4) for application method of irrigation water for each water-use plant canopy time-series. Values are specified for each HRU with one of the following: 0 = sprinkler method with interception only; 1=ditch/drip method with no interception; 2=ignore; 3=sprinkler across whole HRU with interception and throughfall; and 4=sprinkler method with amount of water applied on the basis of cover density, such as a living filter. Note, for o</w:t>
+      </w:r>
+      <w:r>
+        <w:rPr>
+          <w:rFonts w:ascii="Calibri" w:eastAsia="Calibri" w:hAnsi="Calibri" w:cs="Calibri"/>
+        </w:rPr>
+        <w:t xml:space="preserve">ptions 1, 2, and 3 the irrigation water is specified as an HRU-area weighted average value as cubic feet per second. </w:t>
+      </w:r>
+    </w:p>
+    <w:p>
+      <w:pPr>
         <w:spacing w:before="240" w:after="120" w:line="276" w:lineRule="auto"/>
         <w:rPr>
           <w:rFonts w:ascii="Calibri" w:eastAsia="Calibri" w:hAnsi="Calibri" w:cs="Calibri"/>
@@ -6059,7 +6310,6 @@
         <w:rPr>
           <w:rFonts w:ascii="Courier New" w:eastAsia="Courier New" w:hAnsi="Courier New" w:cs="Courier New"/>
         </w:rPr>
-        <w:lastRenderedPageBreak/>
         <w:t>dynamic_param_read</w:t>
       </w:r>
       <w:r>
@@ -6784,6 +7034,7 @@
         <w:rPr>
           <w:rFonts w:ascii="Courier New" w:eastAsia="Courier New" w:hAnsi="Courier New" w:cs="Courier New"/>
         </w:rPr>
+        <w:lastRenderedPageBreak/>
         <w:t>potet_pm</w:t>
       </w:r>
       <w:r>
@@ -7431,7 +7682,6 @@
         <w:rPr>
           <w:rFonts w:ascii="Courier New" w:eastAsia="Courier New" w:hAnsi="Courier New" w:cs="Courier New"/>
         </w:rPr>
-        <w:lastRenderedPageBreak/>
         <w:t>water_balance</w:t>
       </w:r>
       <w:r>
@@ -7744,6 +7994,18 @@
       </w:pPr>
       <w:bookmarkStart w:id="10" w:name="_Hlk51932662"/>
     </w:p>
+    <w:p>
+      <w:pPr>
+        <w:spacing w:after="240" w:line="240" w:lineRule="auto"/>
+        <w:rPr>
+          <w:rFonts w:ascii="Calibri" w:eastAsia="Calibri" w:hAnsi="Calibri" w:cs="Calibri"/>
+          <w:b/>
+          <w:bCs/>
+          <w:sz w:val="28"/>
+          <w:szCs w:val="18"/>
+        </w:rPr>
+      </w:pPr>
+    </w:p>
     <w:bookmarkEnd w:id="10"/>
     <w:p>
       <w:pPr>
@@ -7848,7 +8110,14 @@
         <w:rPr>
           <w:szCs w:val="20"/>
         </w:rPr>
-        <w:t xml:space="preserve">There can be a large amount of information printed to the screen, including general information, warning messages, and error messages during initialization of a simulation. Sometimes this can make it difficult to see important error messages. There are several ways to reduce screen output. Set control parameter </w:t>
+        <w:t xml:space="preserve">There can be a large amount of information printed to the screen, including general information, warning messages, and error messages during initialization of a simulation. Sometimes this can make it </w:t>
+      </w:r>
+      <w:r>
+        <w:rPr>
+          <w:szCs w:val="20"/>
+        </w:rPr>
+        <w:lastRenderedPageBreak/>
+        <w:t xml:space="preserve">difficult to see important error messages. There are several ways to reduce screen output. Set control parameter </w:t>
       </w:r>
       <w:r>
         <w:rPr>
@@ -8257,364 +8526,358 @@
         <w:rPr>
           <w:rFonts w:ascii="Calibri" w:eastAsia="Calibri" w:hAnsi="Calibri" w:cs="Calibri"/>
         </w:rPr>
+        <w:t xml:space="preserve">. The dimension options for a parameter with a maximum dimension of </w:t>
+      </w:r>
+      <w:r>
+        <w:rPr>
+          <w:rFonts w:ascii="Calibri" w:eastAsia="Calibri" w:hAnsi="Calibri" w:cs="Calibri"/>
+          <w:b/>
+        </w:rPr>
+        <w:t>nssr</w:t>
+      </w:r>
+      <w:r>
+        <w:rPr>
+          <w:rFonts w:ascii="Calibri" w:eastAsia="Calibri" w:hAnsi="Calibri" w:cs="Calibri"/>
+        </w:rPr>
+        <w:t xml:space="preserve"> are </w:t>
+      </w:r>
+      <w:r>
+        <w:rPr>
+          <w:rFonts w:ascii="Calibri" w:eastAsia="Calibri" w:hAnsi="Calibri" w:cs="Calibri"/>
+          <w:b/>
+        </w:rPr>
+        <w:t>one</w:t>
+      </w:r>
+      <w:r>
+        <w:rPr>
+          <w:rFonts w:ascii="Calibri" w:eastAsia="Calibri" w:hAnsi="Calibri" w:cs="Calibri"/>
+        </w:rPr>
+        <w:t xml:space="preserve">, </w:t>
+      </w:r>
+      <w:r>
+        <w:rPr>
+          <w:rFonts w:ascii="Calibri" w:eastAsia="Calibri" w:hAnsi="Calibri" w:cs="Calibri"/>
+          <w:b/>
+        </w:rPr>
+        <w:t>nsub</w:t>
+      </w:r>
+      <w:r>
+        <w:rPr>
+          <w:rFonts w:ascii="Calibri" w:eastAsia="Calibri" w:hAnsi="Calibri" w:cs="Calibri"/>
+        </w:rPr>
+        <w:t>,</w:t>
+      </w:r>
+      <w:r>
+        <w:rPr>
+          <w:rFonts w:ascii="Calibri" w:eastAsia="Calibri" w:hAnsi="Calibri" w:cs="Calibri"/>
+          <w:b/>
+        </w:rPr>
+        <w:t xml:space="preserve"> </w:t>
+      </w:r>
+      <w:r>
+        <w:rPr>
+          <w:rFonts w:ascii="Calibri" w:eastAsia="Calibri" w:hAnsi="Calibri" w:cs="Calibri"/>
+        </w:rPr>
+        <w:t xml:space="preserve">and </w:t>
+      </w:r>
+      <w:r>
+        <w:rPr>
+          <w:rFonts w:ascii="Calibri" w:eastAsia="Calibri" w:hAnsi="Calibri" w:cs="Calibri"/>
+          <w:b/>
+        </w:rPr>
+        <w:t>nssr</w:t>
+      </w:r>
+      <w:r>
+        <w:rPr>
+          <w:rFonts w:ascii="Calibri" w:eastAsia="Calibri" w:hAnsi="Calibri" w:cs="Calibri"/>
+        </w:rPr>
+        <w:t xml:space="preserve">. The dimension options for a parameter with a maximum dimension of </w:t>
+      </w:r>
+      <w:r>
+        <w:rPr>
+          <w:rFonts w:ascii="Calibri" w:eastAsia="Calibri" w:hAnsi="Calibri" w:cs="Calibri"/>
+          <w:b/>
+        </w:rPr>
+        <w:t>ngw</w:t>
+      </w:r>
+      <w:r>
+        <w:rPr>
+          <w:rFonts w:ascii="Calibri" w:eastAsia="Calibri" w:hAnsi="Calibri" w:cs="Calibri"/>
+        </w:rPr>
+        <w:t xml:space="preserve"> are </w:t>
+      </w:r>
+      <w:r>
+        <w:rPr>
+          <w:rFonts w:ascii="Calibri" w:eastAsia="Calibri" w:hAnsi="Calibri" w:cs="Calibri"/>
+          <w:b/>
+        </w:rPr>
+        <w:t>one</w:t>
+      </w:r>
+      <w:r>
+        <w:rPr>
+          <w:rFonts w:ascii="Calibri" w:eastAsia="Calibri" w:hAnsi="Calibri" w:cs="Calibri"/>
+        </w:rPr>
+        <w:t xml:space="preserve">, </w:t>
+      </w:r>
+      <w:r>
+        <w:rPr>
+          <w:rFonts w:ascii="Calibri" w:eastAsia="Calibri" w:hAnsi="Calibri" w:cs="Calibri"/>
+          <w:b/>
+        </w:rPr>
+        <w:t>nsub</w:t>
+      </w:r>
+      <w:r>
+        <w:rPr>
+          <w:rFonts w:ascii="Calibri" w:eastAsia="Calibri" w:hAnsi="Calibri" w:cs="Calibri"/>
+        </w:rPr>
+        <w:t>,</w:t>
+      </w:r>
+      <w:r>
+        <w:rPr>
+          <w:rFonts w:ascii="Calibri" w:eastAsia="Calibri" w:hAnsi="Calibri" w:cs="Calibri"/>
+          <w:b/>
+        </w:rPr>
+        <w:t xml:space="preserve"> </w:t>
+      </w:r>
+      <w:r>
+        <w:rPr>
+          <w:rFonts w:ascii="Calibri" w:eastAsia="Calibri" w:hAnsi="Calibri" w:cs="Calibri"/>
+        </w:rPr>
+        <w:t xml:space="preserve">and </w:t>
+      </w:r>
+      <w:r>
+        <w:rPr>
+          <w:rFonts w:ascii="Calibri" w:eastAsia="Calibri" w:hAnsi="Calibri" w:cs="Calibri"/>
+          <w:b/>
+        </w:rPr>
+        <w:t>ngw</w:t>
+      </w:r>
+      <w:r>
+        <w:rPr>
+          <w:rFonts w:ascii="Calibri" w:eastAsia="Calibri" w:hAnsi="Calibri" w:cs="Calibri"/>
+        </w:rPr>
+        <w:t xml:space="preserve">. PRMS will read the dimension, number of values, and values from the Parameter File. If the parameter is not specified at the maximum dimension, values will be automatically expanded to the maximum dimension. For example, if a parameter has a maximum dimension of </w:t>
+      </w:r>
+      <w:r>
+        <w:rPr>
+          <w:rFonts w:ascii="Calibri" w:eastAsia="Calibri" w:hAnsi="Calibri" w:cs="Calibri"/>
+          <w:b/>
+        </w:rPr>
+        <w:t>nhru</w:t>
+      </w:r>
+      <w:r>
+        <w:rPr>
+          <w:rFonts w:ascii="Calibri" w:eastAsia="Calibri" w:hAnsi="Calibri" w:cs="Calibri"/>
+        </w:rPr>
+        <w:t>,</w:t>
+      </w:r>
+      <w:r>
+        <w:rPr>
+          <w:rFonts w:ascii="Calibri" w:eastAsia="Calibri" w:hAnsi="Calibri" w:cs="Calibri"/>
+          <w:b/>
+        </w:rPr>
+        <w:t>nmonths</w:t>
+      </w:r>
+      <w:r>
+        <w:rPr>
+          <w:rFonts w:ascii="Calibri" w:eastAsia="Calibri" w:hAnsi="Calibri" w:cs="Calibri"/>
+        </w:rPr>
+        <w:t xml:space="preserve"> and it is specified with </w:t>
+      </w:r>
+      <w:r>
+        <w:rPr>
+          <w:rFonts w:ascii="Calibri" w:eastAsia="Calibri" w:hAnsi="Calibri" w:cs="Calibri"/>
+          <w:b/>
+        </w:rPr>
+        <w:t>nmonths</w:t>
+      </w:r>
+      <w:r>
+        <w:rPr>
+          <w:rFonts w:ascii="Calibri" w:eastAsia="Calibri" w:hAnsi="Calibri" w:cs="Calibri"/>
+          <w:bCs/>
+        </w:rPr>
+        <w:t xml:space="preserve"> (12)</w:t>
+      </w:r>
+      <w:r>
+        <w:rPr>
+          <w:rFonts w:ascii="Calibri" w:eastAsia="Calibri" w:hAnsi="Calibri" w:cs="Calibri"/>
+          <w:b/>
+        </w:rPr>
+        <w:t xml:space="preserve"> </w:t>
+      </w:r>
+      <w:r>
+        <w:rPr>
+          <w:rFonts w:ascii="Calibri" w:eastAsia="Calibri" w:hAnsi="Calibri" w:cs="Calibri"/>
+          <w:bCs/>
+        </w:rPr>
+        <w:t>values, then each HRU will be assigned the same monthly values</w:t>
+      </w:r>
+      <w:r>
+        <w:rPr>
+          <w:rFonts w:ascii="Calibri" w:eastAsia="Calibri" w:hAnsi="Calibri" w:cs="Calibri"/>
+        </w:rPr>
+        <w:t xml:space="preserve">. Thus, the user has several options to specify the number of parameter values based on the spatial and temporal variability, available data, or for some other purpose. Additionally, the number of lines in Parameter Files can be significantly reduced by specifying a single (dimension </w:t>
+      </w:r>
+      <w:r>
+        <w:rPr>
+          <w:rFonts w:ascii="Calibri" w:eastAsia="Calibri" w:hAnsi="Calibri" w:cs="Calibri"/>
+          <w:b/>
+        </w:rPr>
+        <w:t>one</w:t>
+      </w:r>
+      <w:r>
+        <w:rPr>
+          <w:rFonts w:ascii="Calibri" w:eastAsia="Calibri" w:hAnsi="Calibri" w:cs="Calibri"/>
+        </w:rPr>
+        <w:t xml:space="preserve">) or </w:t>
+      </w:r>
+      <w:r>
+        <w:rPr>
+          <w:rFonts w:ascii="Calibri" w:eastAsia="Calibri" w:hAnsi="Calibri" w:cs="Calibri"/>
+          <w:b/>
+        </w:rPr>
+        <w:t>nsub</w:t>
+      </w:r>
+      <w:r>
+        <w:rPr>
+          <w:rFonts w:ascii="Calibri" w:eastAsia="Calibri" w:hAnsi="Calibri" w:cs="Calibri"/>
+        </w:rPr>
+        <w:t xml:space="preserve"> values for parameters that have a constant value for all HRUs or subbasins.</w:t>
+      </w:r>
+    </w:p>
+    <w:p>
+      <w:pPr>
+        <w:spacing w:line="276" w:lineRule="auto"/>
+        <w:rPr>
+          <w:rFonts w:ascii="Calibri" w:eastAsia="Calibri" w:hAnsi="Calibri" w:cs="Calibri"/>
+        </w:rPr>
+      </w:pPr>
+      <w:r>
+        <w:rPr>
+          <w:rFonts w:ascii="Calibri" w:eastAsia="Calibri" w:hAnsi="Calibri" w:cs="Calibri"/>
+        </w:rPr>
+        <w:t xml:space="preserve">The maximum number of values for some parameters were changed with version 4.0.1. Increasing the maximum number of values accommodated the simulation of large model domains that required increased spatial and/or temporal distribution of parameter values. For example, some parameters having dimension of </w:t>
+      </w:r>
+      <w:r>
+        <w:rPr>
+          <w:rFonts w:ascii="Calibri" w:eastAsia="Calibri" w:hAnsi="Calibri" w:cs="Calibri"/>
+          <w:b/>
+        </w:rPr>
+        <w:t>nmonths</w:t>
+      </w:r>
+      <w:r>
+        <w:rPr>
+          <w:rFonts w:ascii="Calibri" w:eastAsia="Calibri" w:hAnsi="Calibri" w:cs="Calibri"/>
+        </w:rPr>
+        <w:t xml:space="preserve"> now have a maximum dimension of </w:t>
+      </w:r>
+      <w:r>
+        <w:rPr>
+          <w:rFonts w:ascii="Calibri" w:eastAsia="Calibri" w:hAnsi="Calibri" w:cs="Calibri"/>
+          <w:b/>
+        </w:rPr>
+        <w:t>nhru</w:t>
+      </w:r>
+      <w:r>
+        <w:rPr>
+          <w:rFonts w:ascii="Calibri" w:eastAsia="Calibri" w:hAnsi="Calibri" w:cs="Calibri"/>
+        </w:rPr>
+        <w:t>,</w:t>
+      </w:r>
+      <w:r>
+        <w:rPr>
+          <w:rFonts w:ascii="Calibri" w:eastAsia="Calibri" w:hAnsi="Calibri" w:cs="Calibri"/>
+          <w:b/>
+        </w:rPr>
+        <w:t>nmonths</w:t>
+      </w:r>
+      <w:r>
+        <w:rPr>
+          <w:rFonts w:ascii="Calibri" w:eastAsia="Calibri" w:hAnsi="Calibri" w:cs="Calibri"/>
+        </w:rPr>
+        <w:t xml:space="preserve"> and some parameters having dimension of </w:t>
+      </w:r>
+      <w:r>
+        <w:rPr>
+          <w:rFonts w:ascii="Calibri" w:eastAsia="Calibri" w:hAnsi="Calibri" w:cs="Calibri"/>
+          <w:b/>
+        </w:rPr>
+        <w:t>nhru</w:t>
+      </w:r>
+      <w:r>
+        <w:rPr>
+          <w:rFonts w:ascii="Calibri" w:eastAsia="Calibri" w:hAnsi="Calibri" w:cs="Calibri"/>
+        </w:rPr>
+        <w:t xml:space="preserve"> now have a maximum dimension of </w:t>
+      </w:r>
+      <w:r>
+        <w:rPr>
+          <w:rFonts w:ascii="Calibri" w:eastAsia="Calibri" w:hAnsi="Calibri" w:cs="Calibri"/>
+          <w:b/>
+        </w:rPr>
+        <w:t>nhru</w:t>
+      </w:r>
+      <w:r>
+        <w:rPr>
+          <w:rFonts w:ascii="Calibri" w:eastAsia="Calibri" w:hAnsi="Calibri" w:cs="Calibri"/>
+        </w:rPr>
+        <w:t>,</w:t>
+      </w:r>
+      <w:r>
+        <w:rPr>
+          <w:rFonts w:ascii="Calibri" w:eastAsia="Calibri" w:hAnsi="Calibri" w:cs="Calibri"/>
+          <w:b/>
+        </w:rPr>
+        <w:t>nmonths</w:t>
+      </w:r>
+      <w:r>
+        <w:rPr>
+          <w:rFonts w:ascii="Calibri" w:eastAsia="Calibri" w:hAnsi="Calibri" w:cs="Calibri"/>
+        </w:rPr>
+        <w:t>.</w:t>
+      </w:r>
+    </w:p>
+    <w:p>
+      <w:pPr>
+        <w:spacing w:line="276" w:lineRule="auto"/>
+        <w:rPr>
+          <w:rFonts w:ascii="Calibri" w:eastAsia="Calibri" w:hAnsi="Calibri" w:cs="Calibri"/>
+        </w:rPr>
+      </w:pPr>
+      <w:r>
+        <w:rPr>
+          <w:rFonts w:ascii="Calibri" w:eastAsia="Calibri" w:hAnsi="Calibri" w:cs="Calibri"/>
+        </w:rPr>
+        <w:t xml:space="preserve">Note, that using different numbers of values may change results when dimensions are specified greater than the original dimension(s) of older models while allowing for increased ability to calibrate spatially and temporally. Maximum parameter dimensions are identified in updated tables 1-1 and 1-3 in the file </w:t>
+      </w:r>
+      <w:r>
+        <w:rPr>
+          <w:rFonts w:ascii="Courier New" w:eastAsia="Calibri" w:hAnsi="Courier New" w:cs="Courier New"/>
+        </w:rPr>
+        <w:t>PRMS_tables_5.2.0.pdf</w:t>
+      </w:r>
+      <w:r>
+        <w:rPr>
+          <w:rFonts w:ascii="Calibri" w:eastAsia="Calibri" w:hAnsi="Calibri" w:cs="Calibri"/>
+        </w:rPr>
         <w:t xml:space="preserve">. </w:t>
       </w:r>
-      <w:r>
-        <w:rPr>
-          <w:rFonts w:ascii="Calibri" w:eastAsia="Calibri" w:hAnsi="Calibri" w:cs="Calibri"/>
+    </w:p>
+    <w:bookmarkEnd w:id="11"/>
+    <w:p>
+      <w:pPr>
+        <w:spacing w:before="240" w:after="240" w:line="360" w:lineRule="auto"/>
+        <w:rPr>
+          <w:rStyle w:val="Strong"/>
+          <w:sz w:val="24"/>
+        </w:rPr>
+      </w:pPr>
+      <w:r>
+        <w:rPr>
+          <w:rStyle w:val="Strong"/>
+          <w:sz w:val="24"/>
         </w:rPr>
         <w:lastRenderedPageBreak/>
-        <w:t xml:space="preserve">The dimension options for a parameter with a maximum dimension of </w:t>
-      </w:r>
-      <w:r>
-        <w:rPr>
-          <w:rFonts w:ascii="Calibri" w:eastAsia="Calibri" w:hAnsi="Calibri" w:cs="Calibri"/>
-          <w:b/>
-        </w:rPr>
-        <w:t>nssr</w:t>
-      </w:r>
-      <w:r>
-        <w:rPr>
-          <w:rFonts w:ascii="Calibri" w:eastAsia="Calibri" w:hAnsi="Calibri" w:cs="Calibri"/>
-        </w:rPr>
-        <w:t xml:space="preserve"> are </w:t>
-      </w:r>
-      <w:r>
-        <w:rPr>
-          <w:rFonts w:ascii="Calibri" w:eastAsia="Calibri" w:hAnsi="Calibri" w:cs="Calibri"/>
-          <w:b/>
-        </w:rPr>
-        <w:t>one</w:t>
-      </w:r>
-      <w:r>
-        <w:rPr>
-          <w:rFonts w:ascii="Calibri" w:eastAsia="Calibri" w:hAnsi="Calibri" w:cs="Calibri"/>
-        </w:rPr>
-        <w:t xml:space="preserve">, </w:t>
-      </w:r>
-      <w:r>
-        <w:rPr>
-          <w:rFonts w:ascii="Calibri" w:eastAsia="Calibri" w:hAnsi="Calibri" w:cs="Calibri"/>
-          <w:b/>
-        </w:rPr>
-        <w:t>nsub</w:t>
-      </w:r>
-      <w:r>
-        <w:rPr>
-          <w:rFonts w:ascii="Calibri" w:eastAsia="Calibri" w:hAnsi="Calibri" w:cs="Calibri"/>
-        </w:rPr>
-        <w:t>,</w:t>
-      </w:r>
-      <w:r>
-        <w:rPr>
-          <w:rFonts w:ascii="Calibri" w:eastAsia="Calibri" w:hAnsi="Calibri" w:cs="Calibri"/>
-          <w:b/>
-        </w:rPr>
-        <w:t xml:space="preserve"> </w:t>
-      </w:r>
-      <w:r>
-        <w:rPr>
-          <w:rFonts w:ascii="Calibri" w:eastAsia="Calibri" w:hAnsi="Calibri" w:cs="Calibri"/>
-        </w:rPr>
-        <w:t xml:space="preserve">and </w:t>
-      </w:r>
-      <w:r>
-        <w:rPr>
-          <w:rFonts w:ascii="Calibri" w:eastAsia="Calibri" w:hAnsi="Calibri" w:cs="Calibri"/>
-          <w:b/>
-        </w:rPr>
-        <w:t>nssr</w:t>
-      </w:r>
-      <w:r>
-        <w:rPr>
-          <w:rFonts w:ascii="Calibri" w:eastAsia="Calibri" w:hAnsi="Calibri" w:cs="Calibri"/>
-        </w:rPr>
-        <w:t xml:space="preserve">. The dimension options for a parameter with a maximum dimension of </w:t>
-      </w:r>
-      <w:r>
-        <w:rPr>
-          <w:rFonts w:ascii="Calibri" w:eastAsia="Calibri" w:hAnsi="Calibri" w:cs="Calibri"/>
-          <w:b/>
-        </w:rPr>
-        <w:t>ngw</w:t>
-      </w:r>
-      <w:r>
-        <w:rPr>
-          <w:rFonts w:ascii="Calibri" w:eastAsia="Calibri" w:hAnsi="Calibri" w:cs="Calibri"/>
-        </w:rPr>
-        <w:t xml:space="preserve"> are </w:t>
-      </w:r>
-      <w:r>
-        <w:rPr>
-          <w:rFonts w:ascii="Calibri" w:eastAsia="Calibri" w:hAnsi="Calibri" w:cs="Calibri"/>
-          <w:b/>
-        </w:rPr>
-        <w:t>one</w:t>
-      </w:r>
-      <w:r>
-        <w:rPr>
-          <w:rFonts w:ascii="Calibri" w:eastAsia="Calibri" w:hAnsi="Calibri" w:cs="Calibri"/>
-        </w:rPr>
-        <w:t xml:space="preserve">, </w:t>
-      </w:r>
-      <w:r>
-        <w:rPr>
-          <w:rFonts w:ascii="Calibri" w:eastAsia="Calibri" w:hAnsi="Calibri" w:cs="Calibri"/>
-          <w:b/>
-        </w:rPr>
-        <w:t>nsub</w:t>
-      </w:r>
-      <w:r>
-        <w:rPr>
-          <w:rFonts w:ascii="Calibri" w:eastAsia="Calibri" w:hAnsi="Calibri" w:cs="Calibri"/>
-        </w:rPr>
-        <w:t>,</w:t>
-      </w:r>
-      <w:r>
-        <w:rPr>
-          <w:rFonts w:ascii="Calibri" w:eastAsia="Calibri" w:hAnsi="Calibri" w:cs="Calibri"/>
-          <w:b/>
-        </w:rPr>
-        <w:t xml:space="preserve"> </w:t>
-      </w:r>
-      <w:r>
-        <w:rPr>
-          <w:rFonts w:ascii="Calibri" w:eastAsia="Calibri" w:hAnsi="Calibri" w:cs="Calibri"/>
-        </w:rPr>
-        <w:t xml:space="preserve">and </w:t>
-      </w:r>
-      <w:r>
-        <w:rPr>
-          <w:rFonts w:ascii="Calibri" w:eastAsia="Calibri" w:hAnsi="Calibri" w:cs="Calibri"/>
-          <w:b/>
-        </w:rPr>
-        <w:t>ngw</w:t>
-      </w:r>
-      <w:r>
-        <w:rPr>
-          <w:rFonts w:ascii="Calibri" w:eastAsia="Calibri" w:hAnsi="Calibri" w:cs="Calibri"/>
-        </w:rPr>
-        <w:t xml:space="preserve">. PRMS will read the dimension, number of values, and values from the Parameter File. If the parameter is not specified at the maximum dimension, values will be automatically expanded to the maximum dimension. For example, if a parameter has a maximum dimension of </w:t>
-      </w:r>
-      <w:r>
-        <w:rPr>
-          <w:rFonts w:ascii="Calibri" w:eastAsia="Calibri" w:hAnsi="Calibri" w:cs="Calibri"/>
-          <w:b/>
-        </w:rPr>
-        <w:t>nhru</w:t>
-      </w:r>
-      <w:r>
-        <w:rPr>
-          <w:rFonts w:ascii="Calibri" w:eastAsia="Calibri" w:hAnsi="Calibri" w:cs="Calibri"/>
-        </w:rPr>
-        <w:t>,</w:t>
-      </w:r>
-      <w:r>
-        <w:rPr>
-          <w:rFonts w:ascii="Calibri" w:eastAsia="Calibri" w:hAnsi="Calibri" w:cs="Calibri"/>
-          <w:b/>
-        </w:rPr>
-        <w:t>nmonths</w:t>
-      </w:r>
-      <w:r>
-        <w:rPr>
-          <w:rFonts w:ascii="Calibri" w:eastAsia="Calibri" w:hAnsi="Calibri" w:cs="Calibri"/>
-        </w:rPr>
-        <w:t xml:space="preserve"> and it is specified with </w:t>
-      </w:r>
-      <w:r>
-        <w:rPr>
-          <w:rFonts w:ascii="Calibri" w:eastAsia="Calibri" w:hAnsi="Calibri" w:cs="Calibri"/>
-          <w:b/>
-        </w:rPr>
-        <w:t>nmonths</w:t>
-      </w:r>
-      <w:r>
-        <w:rPr>
-          <w:rFonts w:ascii="Calibri" w:eastAsia="Calibri" w:hAnsi="Calibri" w:cs="Calibri"/>
-          <w:bCs/>
-        </w:rPr>
-        <w:t xml:space="preserve"> (12)</w:t>
-      </w:r>
-      <w:r>
-        <w:rPr>
-          <w:rFonts w:ascii="Calibri" w:eastAsia="Calibri" w:hAnsi="Calibri" w:cs="Calibri"/>
-          <w:b/>
-        </w:rPr>
-        <w:t xml:space="preserve"> </w:t>
-      </w:r>
-      <w:r>
-        <w:rPr>
-          <w:rFonts w:ascii="Calibri" w:eastAsia="Calibri" w:hAnsi="Calibri" w:cs="Calibri"/>
-          <w:bCs/>
-        </w:rPr>
-        <w:t>values, then each HRU will be assigned the same monthly values</w:t>
-      </w:r>
-      <w:r>
-        <w:rPr>
-          <w:rFonts w:ascii="Calibri" w:eastAsia="Calibri" w:hAnsi="Calibri" w:cs="Calibri"/>
-        </w:rPr>
-        <w:t xml:space="preserve">. Thus, the user has several options to specify the number of parameter values based on the spatial and temporal variability, available data, or for some other purpose. Additionally, the number of lines in Parameter Files can be significantly reduced by specifying a single (dimension </w:t>
-      </w:r>
-      <w:r>
-        <w:rPr>
-          <w:rFonts w:ascii="Calibri" w:eastAsia="Calibri" w:hAnsi="Calibri" w:cs="Calibri"/>
-          <w:b/>
-        </w:rPr>
-        <w:t>one</w:t>
-      </w:r>
-      <w:r>
-        <w:rPr>
-          <w:rFonts w:ascii="Calibri" w:eastAsia="Calibri" w:hAnsi="Calibri" w:cs="Calibri"/>
-        </w:rPr>
-        <w:t xml:space="preserve">) or </w:t>
-      </w:r>
-      <w:r>
-        <w:rPr>
-          <w:rFonts w:ascii="Calibri" w:eastAsia="Calibri" w:hAnsi="Calibri" w:cs="Calibri"/>
-          <w:b/>
-        </w:rPr>
-        <w:t>nsub</w:t>
-      </w:r>
-      <w:r>
-        <w:rPr>
-          <w:rFonts w:ascii="Calibri" w:eastAsia="Calibri" w:hAnsi="Calibri" w:cs="Calibri"/>
-        </w:rPr>
-        <w:t xml:space="preserve"> values for parameters that have a constant value for all HRUs or subbasins.</w:t>
-      </w:r>
-    </w:p>
-    <w:p>
-      <w:pPr>
-        <w:spacing w:line="276" w:lineRule="auto"/>
-        <w:rPr>
-          <w:rFonts w:ascii="Calibri" w:eastAsia="Calibri" w:hAnsi="Calibri" w:cs="Calibri"/>
-        </w:rPr>
-      </w:pPr>
-      <w:r>
-        <w:rPr>
-          <w:rFonts w:ascii="Calibri" w:eastAsia="Calibri" w:hAnsi="Calibri" w:cs="Calibri"/>
-        </w:rPr>
-        <w:t xml:space="preserve">The maximum number of values for some parameters were changed with version 4.0.1. Increasing the maximum number of values accommodated the simulation of large model domains that required increased spatial and/or temporal distribution of parameter values. For example, some parameters having dimension of </w:t>
-      </w:r>
-      <w:r>
-        <w:rPr>
-          <w:rFonts w:ascii="Calibri" w:eastAsia="Calibri" w:hAnsi="Calibri" w:cs="Calibri"/>
-          <w:b/>
-        </w:rPr>
-        <w:t>nmonths</w:t>
-      </w:r>
-      <w:r>
-        <w:rPr>
-          <w:rFonts w:ascii="Calibri" w:eastAsia="Calibri" w:hAnsi="Calibri" w:cs="Calibri"/>
-        </w:rPr>
-        <w:t xml:space="preserve"> now have a maximum dimension of </w:t>
-      </w:r>
-      <w:r>
-        <w:rPr>
-          <w:rFonts w:ascii="Calibri" w:eastAsia="Calibri" w:hAnsi="Calibri" w:cs="Calibri"/>
-          <w:b/>
-        </w:rPr>
-        <w:t>nhru</w:t>
-      </w:r>
-      <w:r>
-        <w:rPr>
-          <w:rFonts w:ascii="Calibri" w:eastAsia="Calibri" w:hAnsi="Calibri" w:cs="Calibri"/>
-        </w:rPr>
-        <w:t>,</w:t>
-      </w:r>
-      <w:r>
-        <w:rPr>
-          <w:rFonts w:ascii="Calibri" w:eastAsia="Calibri" w:hAnsi="Calibri" w:cs="Calibri"/>
-          <w:b/>
-        </w:rPr>
-        <w:t>nmonths</w:t>
-      </w:r>
-      <w:r>
-        <w:rPr>
-          <w:rFonts w:ascii="Calibri" w:eastAsia="Calibri" w:hAnsi="Calibri" w:cs="Calibri"/>
-        </w:rPr>
-        <w:t xml:space="preserve"> and some parameters having dimension of </w:t>
-      </w:r>
-      <w:r>
-        <w:rPr>
-          <w:rFonts w:ascii="Calibri" w:eastAsia="Calibri" w:hAnsi="Calibri" w:cs="Calibri"/>
-          <w:b/>
-        </w:rPr>
-        <w:t>nhru</w:t>
-      </w:r>
-      <w:r>
-        <w:rPr>
-          <w:rFonts w:ascii="Calibri" w:eastAsia="Calibri" w:hAnsi="Calibri" w:cs="Calibri"/>
-        </w:rPr>
-        <w:t xml:space="preserve"> now have a maximum dimension of </w:t>
-      </w:r>
-      <w:r>
-        <w:rPr>
-          <w:rFonts w:ascii="Calibri" w:eastAsia="Calibri" w:hAnsi="Calibri" w:cs="Calibri"/>
-          <w:b/>
-        </w:rPr>
-        <w:t>nhru</w:t>
-      </w:r>
-      <w:r>
-        <w:rPr>
-          <w:rFonts w:ascii="Calibri" w:eastAsia="Calibri" w:hAnsi="Calibri" w:cs="Calibri"/>
-        </w:rPr>
-        <w:t>,</w:t>
-      </w:r>
-      <w:r>
-        <w:rPr>
-          <w:rFonts w:ascii="Calibri" w:eastAsia="Calibri" w:hAnsi="Calibri" w:cs="Calibri"/>
-          <w:b/>
-        </w:rPr>
-        <w:t>nmonths</w:t>
-      </w:r>
-      <w:r>
-        <w:rPr>
-          <w:rFonts w:ascii="Calibri" w:eastAsia="Calibri" w:hAnsi="Calibri" w:cs="Calibri"/>
-        </w:rPr>
-        <w:t>.</w:t>
-      </w:r>
-    </w:p>
-    <w:p>
-      <w:pPr>
-        <w:spacing w:line="276" w:lineRule="auto"/>
-        <w:rPr>
-          <w:rFonts w:ascii="Calibri" w:eastAsia="Calibri" w:hAnsi="Calibri" w:cs="Calibri"/>
-        </w:rPr>
-      </w:pPr>
-      <w:r>
-        <w:rPr>
-          <w:rFonts w:ascii="Calibri" w:eastAsia="Calibri" w:hAnsi="Calibri" w:cs="Calibri"/>
-        </w:rPr>
-        <w:t xml:space="preserve">Note, that using different numbers of values may change results when dimensions are specified greater than the original dimension(s) of older models while allowing for increased ability to calibrate spatially and temporally. Maximum parameter dimensions are identified in updated tables 1-1 and 1-3 in the file </w:t>
-      </w:r>
-      <w:r>
-        <w:rPr>
-          <w:rFonts w:ascii="Courier New" w:eastAsia="Calibri" w:hAnsi="Courier New" w:cs="Courier New"/>
-        </w:rPr>
-        <w:t>PRMS_tables_5.2.0.pdf</w:t>
-      </w:r>
-      <w:r>
-        <w:rPr>
-          <w:rFonts w:ascii="Calibri" w:eastAsia="Calibri" w:hAnsi="Calibri" w:cs="Calibri"/>
-        </w:rPr>
-        <w:t xml:space="preserve">. </w:t>
-      </w:r>
-    </w:p>
-    <w:bookmarkEnd w:id="11"/>
-    <w:p>
-      <w:pPr>
-        <w:spacing w:before="240" w:after="240" w:line="360" w:lineRule="auto"/>
-        <w:rPr>
-          <w:rStyle w:val="Strong"/>
-          <w:sz w:val="24"/>
-        </w:rPr>
-      </w:pPr>
-      <w:r>
-        <w:rPr>
-          <w:rStyle w:val="Strong"/>
-          <w:sz w:val="24"/>
-        </w:rPr>
         <w:t>INITIAL CONDITIONS FILES</w:t>
       </w:r>
     </w:p>
@@ -9263,14 +9526,7 @@
         <w:rPr>
           <w:rFonts w:ascii="Calibri" w:eastAsia="Calibri" w:hAnsi="Calibri" w:cs="Calibri"/>
         </w:rPr>
-        <w:t xml:space="preserve"> to reflect an observed or model snow water equivalent data set. Option 8 could be used, for example, to update the stream temperature in each segment in a restart </w:t>
-      </w:r>
-      <w:r>
-        <w:rPr>
-          <w:rFonts w:ascii="Calibri" w:eastAsia="Calibri" w:hAnsi="Calibri" w:cs="Calibri"/>
-        </w:rPr>
-        <w:lastRenderedPageBreak/>
-        <w:t xml:space="preserve">simulation by specifying values for </w:t>
+        <w:t xml:space="preserve"> to reflect an observed or model snow water equivalent data set. Option 8 could be used, for example, to update the stream temperature in each segment in a restart simulation by specifying values for </w:t>
       </w:r>
       <w:r>
         <w:rPr>
@@ -9919,6 +10175,7 @@
           <w:bdr w:val="none" w:sz="0" w:space="0" w:color="auto" w:frame="1"/>
           <w:shd w:val="clear" w:color="auto" w:fill="FFFFFF"/>
         </w:rPr>
+        <w:lastRenderedPageBreak/>
         <w:t>CONVERT</w:t>
       </w:r>
       <w:r>
@@ -10731,17 +10988,7 @@
           <w:bdr w:val="none" w:sz="0" w:space="0" w:color="auto" w:frame="1"/>
           <w:shd w:val="clear" w:color="auto" w:fill="FFFFFF"/>
         </w:rPr>
-        <w:t xml:space="preserve"> </w:t>
-      </w:r>
-      <w:r>
-        <w:rPr>
-          <w:b/>
-          <w:color w:val="000000"/>
-          <w:bdr w:val="none" w:sz="0" w:space="0" w:color="auto" w:frame="1"/>
-          <w:shd w:val="clear" w:color="auto" w:fill="FFFFFF"/>
-        </w:rPr>
-        <w:lastRenderedPageBreak/>
-        <w:t>transp_day</w:t>
+        <w:t xml:space="preserve"> transp_day</w:t>
       </w:r>
       <w:r>
         <w:rPr>
@@ -11299,7 +11546,16 @@
           <w:bdr w:val="none" w:sz="0" w:space="0" w:color="auto" w:frame="1"/>
           <w:shd w:val="clear" w:color="auto" w:fill="FFFFFF"/>
         </w:rPr>
-        <w:t xml:space="preserve"> temperature, precipitation, solar radiation, and transpiration. All other processes are not </w:t>
+        <w:t xml:space="preserve"> temperature, precipitation, solar radiation, and transpiration. </w:t>
+      </w:r>
+      <w:r>
+        <w:rPr>
+          <w:color w:val="000000"/>
+          <w:bdr w:val="none" w:sz="0" w:space="0" w:color="auto" w:frame="1"/>
+          <w:shd w:val="clear" w:color="auto" w:fill="FFFFFF"/>
+        </w:rPr>
+        <w:lastRenderedPageBreak/>
+        <w:t xml:space="preserve">All other processes are not </w:t>
       </w:r>
       <w:r>
         <w:rPr>
@@ -11612,34 +11868,6 @@
     </w:p>
     <w:p>
       <w:pPr>
-        <w:spacing w:after="240" w:line="240" w:lineRule="auto"/>
-        <w:rPr>
-          <w:rFonts w:ascii="Calibri" w:eastAsia="Calibri" w:hAnsi="Calibri" w:cs="Calibri"/>
-          <w:sz w:val="24"/>
-          <w:szCs w:val="18"/>
-          <w:u w:val="single"/>
-        </w:rPr>
-      </w:pPr>
-    </w:p>
-    <w:p>
-      <w:pPr>
-        <w:rPr>
-          <w:rFonts w:ascii="Calibri" w:eastAsia="Calibri" w:hAnsi="Calibri" w:cs="Calibri"/>
-          <w:b/>
-          <w:sz w:val="24"/>
-        </w:rPr>
-      </w:pPr>
-      <w:r>
-        <w:rPr>
-          <w:rFonts w:ascii="Calibri" w:eastAsia="Calibri" w:hAnsi="Calibri" w:cs="Calibri"/>
-          <w:b/>
-          <w:sz w:val="24"/>
-        </w:rPr>
-        <w:br w:type="page"/>
-      </w:r>
-    </w:p>
-    <w:p>
-      <w:pPr>
         <w:spacing w:after="240" w:line="360" w:lineRule="auto"/>
         <w:rPr>
           <w:rFonts w:ascii="Calibri" w:eastAsia="Calibri" w:hAnsi="Calibri" w:cs="Calibri"/>
@@ -11647,13 +11875,22 @@
           <w:sz w:val="24"/>
         </w:rPr>
       </w:pPr>
-      <w:r>
-        <w:rPr>
-          <w:rFonts w:ascii="Calibri" w:eastAsia="Calibri" w:hAnsi="Calibri" w:cs="Calibri"/>
-          <w:b/>
-          <w:sz w:val="24"/>
-        </w:rPr>
-        <w:lastRenderedPageBreak/>
+    </w:p>
+    <w:p>
+      <w:pPr>
+        <w:spacing w:after="0" w:line="360" w:lineRule="auto"/>
+        <w:rPr>
+          <w:rFonts w:ascii="Calibri" w:eastAsia="Calibri" w:hAnsi="Calibri" w:cs="Calibri"/>
+          <w:b/>
+          <w:sz w:val="24"/>
+        </w:rPr>
+      </w:pPr>
+      <w:r>
+        <w:rPr>
+          <w:rFonts w:ascii="Calibri" w:eastAsia="Calibri" w:hAnsi="Calibri" w:cs="Calibri"/>
+          <w:b/>
+          <w:sz w:val="24"/>
+        </w:rPr>
         <w:t>RELEASE HISTORY</w:t>
       </w:r>
     </w:p>
@@ -12001,7 +12238,15 @@
           <w:rFonts w:ascii="Calibri" w:eastAsia="Times New Roman" w:hAnsi="Calibri" w:cs="Calibri"/>
           <w:color w:val="222222"/>
         </w:rPr>
-        <w:t>Restart Files or antecedent conditions files) generated by previous versions of PRMS are not compatible with this version, thus they must be regenerated. Note, the simulation time period for the antecedent simulation is written into the file and printed as well as additional variables are now retained.</w:t>
+        <w:t xml:space="preserve">Restart Files or antecedent conditions files) generated by </w:t>
+      </w:r>
+      <w:r>
+        <w:rPr>
+          <w:rFonts w:ascii="Calibri" w:eastAsia="Times New Roman" w:hAnsi="Calibri" w:cs="Calibri"/>
+          <w:color w:val="222222"/>
+        </w:rPr>
+        <w:lastRenderedPageBreak/>
+        <w:t>previous versions of PRMS are not compatible with this version, thus they must be regenerated. Note, the simulation time period for the antecedent simulation is written into the file and printed as well as additional variables are now retained.</w:t>
       </w:r>
     </w:p>
     <w:p>
@@ -12169,14 +12414,7 @@
         <w:rPr>
           <w:rFonts w:ascii="Calibri" w:eastAsia="Calibri" w:hAnsi="Calibri" w:cs="Calibri"/>
         </w:rPr>
-        <w:t xml:space="preserve"> when specified in </w:t>
-      </w:r>
-      <w:r>
-        <w:rPr>
-          <w:rFonts w:ascii="Calibri" w:eastAsia="Calibri" w:hAnsi="Calibri" w:cs="Calibri"/>
-        </w:rPr>
-        <w:lastRenderedPageBreak/>
-        <w:t xml:space="preserve">the Data File must be specified in units of meters per second (not miles per hour) for use with module </w:t>
+        <w:t xml:space="preserve"> when specified in the Data File must be specified in units of meters per second (not miles per hour) for use with module </w:t>
       </w:r>
       <w:r>
         <w:rPr>
@@ -12511,6 +12749,7 @@
         <w:rPr>
           <w:rFonts w:ascii="Calibri" w:eastAsia="Calibri" w:hAnsi="Calibri" w:cs="Calibri"/>
         </w:rPr>
+        <w:lastRenderedPageBreak/>
         <w:t xml:space="preserve">Water-use input was not added to variable </w:t>
       </w:r>
       <w:proofErr w:type="spellStart"/>
@@ -12941,6 +13180,7 @@
         <w:rPr>
           <w:rFonts w:ascii="Calibri" w:eastAsia="Calibri" w:hAnsi="Calibri" w:cs="Calibri"/>
         </w:rPr>
+        <w:lastRenderedPageBreak/>
         <w:t>Specifying control parameter</w:t>
       </w:r>
       <w:r>
@@ -13613,7 +13853,6 @@
               <w:rFonts w:ascii="Cambria Math" w:hAnsi="Cambria Math"/>
               <w:sz w:val="24"/>
             </w:rPr>
-            <w:lastRenderedPageBreak/>
             <m:t xml:space="preserve">snarea_curve(j,i)= </m:t>
           </m:r>
           <m:d>
@@ -14076,6 +14315,7 @@
         <w:rPr>
           <w:rFonts w:ascii="Calibri" w:eastAsia="Calibri" w:hAnsi="Calibri" w:cs="Calibri"/>
         </w:rPr>
+        <w:lastRenderedPageBreak/>
         <w:t>Flag to specify whether to compute soil-water evapotranspiration (ET) based on unsatisfied potential ET (PET)  (0=compute soil-water ET based on unsatisfied ET; 1=based on PET); set to 0 for downward compatibility of old models though it is recommended setting to 1 for new models.</w:t>
       </w:r>
     </w:p>
@@ -14340,7 +14580,6 @@
         <w:rPr>
           <w:rFonts w:ascii="Calibri" w:eastAsia="Calibri" w:hAnsi="Calibri" w:cs="Calibri"/>
         </w:rPr>
-        <w:lastRenderedPageBreak/>
         <w:t xml:space="preserve">Flag to specify whether to compute </w:t>
       </w:r>
       <w:r>
@@ -14756,6 +14995,7 @@
           <w:rFonts w:ascii="Calibri" w:eastAsia="Calibri" w:hAnsi="Calibri" w:cs="Calibri"/>
           <w:b/>
         </w:rPr>
+        <w:lastRenderedPageBreak/>
         <w:t>d</w:t>
       </w:r>
       <w:r>
@@ -15220,7 +15460,6 @@
           <w:rFonts w:ascii="Calibri" w:eastAsia="Calibri" w:hAnsi="Calibri" w:cs="Calibri"/>
           <w:b/>
         </w:rPr>
-        <w:lastRenderedPageBreak/>
         <w:t>seg_length</w:t>
       </w:r>
       <w:r>
@@ -16026,7 +16265,6 @@
         <w:rPr>
           <w:rFonts w:ascii="Cambria" w:eastAsia="Cambria" w:hAnsi="Cambria" w:cs="Cambria"/>
         </w:rPr>
-        <w:lastRenderedPageBreak/>
         <w:t xml:space="preserve">Several PRMS parameters are deprecated and replaced by new parameters that were added to facilitate automated model calibration. Most of the deprecated parameters were codependent with other parameters and were specified as a depth per unit area. The new parameters are specified as a fraction </w:t>
       </w:r>
       <w:proofErr w:type="gramStart"/>
@@ -16257,7 +16495,14 @@
         <w:rPr>
           <w:rFonts w:ascii="Calibri" w:eastAsia="Calibri" w:hAnsi="Calibri" w:cs="Calibri"/>
         </w:rPr>
-        <w:t xml:space="preserve">The new files are about 75 percent smaller as only variables needed to maintain a water balance are stored. Modules with fewer values saved are: </w:t>
+        <w:t xml:space="preserve">The new files are about 75 percent smaller as only variables needed to maintain a water balance are stored. Modules with fewer values saved </w:t>
+      </w:r>
+      <w:r>
+        <w:rPr>
+          <w:rFonts w:ascii="Calibri" w:eastAsia="Calibri" w:hAnsi="Calibri" w:cs="Calibri"/>
+        </w:rPr>
+        <w:lastRenderedPageBreak/>
+        <w:t xml:space="preserve">are: </w:t>
       </w:r>
       <w:r>
         <w:rPr>
@@ -17072,7 +17317,6 @@
           <w:rFonts w:ascii="Courier New" w:eastAsia="Courier New" w:hAnsi="Courier New" w:cs="Courier New"/>
           <w:sz w:val="24"/>
         </w:rPr>
-        <w:lastRenderedPageBreak/>
         <w:t>snowcomp</w:t>
       </w:r>
     </w:p>
@@ -17310,6 +17554,7 @@
         <w:rPr>
           <w:rFonts w:ascii="Calibri" w:eastAsia="Calibri" w:hAnsi="Calibri" w:cs="Calibri"/>
         </w:rPr>
+        <w:lastRenderedPageBreak/>
         <w:t xml:space="preserve">Values for parameter </w:t>
       </w:r>
       <w:r>
@@ -17591,14 +17836,7 @@
         <w:rPr>
           <w:rFonts w:ascii="Calibri" w:eastAsia="Calibri" w:hAnsi="Calibri" w:cs="Calibri"/>
         </w:rPr>
-        <w:t xml:space="preserve"> were greater than 999999 values in the header row were truncated at 7 digits. This has been corrected. Additionally, the format of the </w:t>
-      </w:r>
-      <w:r>
-        <w:rPr>
-          <w:rFonts w:ascii="Calibri" w:eastAsia="Calibri" w:hAnsi="Calibri" w:cs="Calibri"/>
-        </w:rPr>
-        <w:lastRenderedPageBreak/>
-        <w:t>output values was changed from a fixed 10-digit exponential to values with 4 decimal places with as many values to the left of the decimal places as required.</w:t>
+        <w:t xml:space="preserve"> were greater than 999999 values in the header row were truncated at 7 digits. This has been corrected. Additionally, the format of the output values was changed from a fixed 10-digit exponential to values with 4 decimal places with as many values to the left of the decimal places as required.</w:t>
       </w:r>
     </w:p>
     <w:p>
@@ -17821,7 +18059,14 @@
         <w:rPr>
           <w:rFonts w:ascii="Calibri" w:eastAsia="Calibri" w:hAnsi="Calibri" w:cs="Calibri"/>
         </w:rPr>
-        <w:t xml:space="preserve"> values &gt; 0.0 are used to compute gravity drainage. In general, specifying parameter values &lt; 0.000001 are going to produce results within or below the limits of floating-point precision, so they will be adding more noise and increased execution time than useful results.</w:t>
+        <w:t xml:space="preserve"> values &gt; 0.0 are used to compute gravity drainage. In general, specifying parameter values &lt; </w:t>
+      </w:r>
+      <w:r>
+        <w:rPr>
+          <w:rFonts w:ascii="Calibri" w:eastAsia="Calibri" w:hAnsi="Calibri" w:cs="Calibri"/>
+        </w:rPr>
+        <w:lastRenderedPageBreak/>
+        <w:t>0.000001 are going to produce results within or below the limits of floating-point precision, so they will be adding more noise and increased execution time than useful results.</w:t>
       </w:r>
     </w:p>
     <w:p>
@@ -18070,7 +18315,6 @@
         <w:rPr>
           <w:rFonts w:ascii="Calibri" w:eastAsia="Calibri" w:hAnsi="Calibri" w:cs="Calibri"/>
         </w:rPr>
-        <w:lastRenderedPageBreak/>
         <w:t>Water can be withdrawn from five sources: (1) stream segment flow, (2) groundwater reservoir storage, (3) open surface-depression storage, (4) external locations, and (5) lake storage. Source water can be transferred to any of eight destinations: (1) stream segments, (2) groundwater reservoir storage, (3) open surface-depression storage, (4) external locations, (5) lake storage, (6) capillary reservoir storage, (7) internal consumptive-use locations, and (8) plant canopy storage. Water transfers can be any source/destination combination. Multiple transfers can originate from each source, and each destination can receive water from multiple sources.</w:t>
       </w:r>
     </w:p>
@@ -18376,6 +18620,7 @@
           <w:rFonts w:ascii="Courier New" w:eastAsia="Courier New" w:hAnsi="Courier New" w:cs="Courier New"/>
           <w:sz w:val="24"/>
         </w:rPr>
+        <w:lastRenderedPageBreak/>
         <w:t>nhru_summary</w:t>
       </w:r>
     </w:p>
@@ -18685,7 +18930,6 @@
         <w:rPr>
           <w:rFonts w:ascii="Calibri" w:eastAsia="Calibri" w:hAnsi="Calibri" w:cs="Calibri"/>
         </w:rPr>
-        <w:lastRenderedPageBreak/>
         <w:t xml:space="preserve">Added the new control parameter </w:t>
       </w:r>
       <w:r>
@@ -19030,6 +19274,7 @@
           <w:rFonts w:ascii="Courier New" w:eastAsia="Courier New" w:hAnsi="Courier New" w:cs="Courier New"/>
           <w:sz w:val="24"/>
         </w:rPr>
+        <w:lastRenderedPageBreak/>
         <w:t>cascade</w:t>
       </w:r>
     </w:p>
@@ -19554,7 +19799,6 @@
           <w:b/>
           <w:sz w:val="24"/>
         </w:rPr>
-        <w:lastRenderedPageBreak/>
         <w:t>MODULE REMOVED</w:t>
       </w:r>
     </w:p>
@@ -19888,6 +20132,7 @@
         <w:rPr>
           <w:rFonts w:ascii="Courier New" w:eastAsia="Courier New" w:hAnsi="Courier New" w:cs="Courier New"/>
         </w:rPr>
+        <w:lastRenderedPageBreak/>
         <w:t>nsub_summary</w:t>
       </w:r>
       <w:r>
@@ -20245,14 +20490,7 @@
         <w:rPr>
           <w:rFonts w:ascii="Calibri" w:eastAsia="Calibri" w:hAnsi="Calibri" w:cs="Calibri"/>
         </w:rPr>
-        <w:t xml:space="preserve">Specifies type of segment (0 = normal; 1 = headwater; 2 = lake; 3 = replacement flow; 4 = inbound to nation; 5 = outbound from nation; 6 = inbound to region; 7 = outbound from region; </w:t>
-      </w:r>
-      <w:r>
-        <w:rPr>
-          <w:rFonts w:ascii="Calibri" w:eastAsia="Calibri" w:hAnsi="Calibri" w:cs="Calibri"/>
-        </w:rPr>
-        <w:lastRenderedPageBreak/>
-        <w:t xml:space="preserve">8 = drains to ocean; 9 = sink (terminus to soil); 10 = inbound from Great Lakes; 11 = outbound to Great Lakes; 12 = ephemeral; + 100 user updated; 1000 user virtual segment 100 = user normal; 101 - 108 = not used; 109 sink. This parameter can be used with modules </w:t>
+        <w:t xml:space="preserve">Specifies type of segment (0 = normal; 1 = headwater; 2 = lake; 3 = replacement flow; 4 = inbound to nation; 5 = outbound from nation; 6 = inbound to region; 7 = outbound from region; 8 = drains to ocean; 9 = sink (terminus to soil); 10 = inbound from Great Lakes; 11 = outbound to Great Lakes; 12 = ephemeral; + 100 user updated; 1000 user virtual segment 100 = user normal; 101 - 108 = not used; 109 sink. This parameter can be used with modules </w:t>
       </w:r>
       <w:r>
         <w:rPr>
@@ -20709,6 +20947,7 @@
           <w:bCs/>
           <w:sz w:val="24"/>
         </w:rPr>
+        <w:lastRenderedPageBreak/>
         <w:t xml:space="preserve">Parameters used when model_mode = </w:t>
       </w:r>
       <w:r>
@@ -21120,7 +21359,6 @@
         <w:rPr>
           <w:rFonts w:ascii="Calibri" w:eastAsia="Calibri" w:hAnsi="Calibri" w:cs="Calibri"/>
         </w:rPr>
-        <w:lastRenderedPageBreak/>
         <w:t xml:space="preserve">Added support for additional segment types using the parameter </w:t>
       </w:r>
       <w:r>
@@ -21884,6 +22122,7 @@
         <w:rPr>
           <w:rFonts w:ascii="Calibri" w:eastAsia="Calibri" w:hAnsi="Calibri" w:cs="Calibri"/>
         </w:rPr>
+        <w:lastRenderedPageBreak/>
         <w:t>If an error is encountered reading a Parameter File an error message is issued and the file is no longer read instead of trying to continue reading the file.</w:t>
       </w:r>
     </w:p>
@@ -22149,7 +22388,6 @@
         </w:rPr>
       </w:pPr>
       <w:r>
-        <w:lastRenderedPageBreak/>
         <w:t xml:space="preserve">When a snowpack is melting and there is a new snowfall, the code is supposed to save the point on the depletion curve (variable </w:t>
       </w:r>
       <w:r>
@@ -22398,6 +22636,7 @@
         <w:rPr>
           <w:rFonts w:ascii="Calibri" w:eastAsia="Calibri" w:hAnsi="Calibri" w:cs="Calibri"/>
         </w:rPr>
+        <w:lastRenderedPageBreak/>
         <w:t xml:space="preserve">Values for parameter tmax_adj and tmin_adj were not read from the Parameter File and were likely set to zero or very small values. </w:t>
       </w:r>
     </w:p>
@@ -22828,7 +23067,6 @@
         <w:rPr>
           <w:rFonts w:ascii="Calibri" w:eastAsia="Calibri" w:hAnsi="Calibri" w:cs="Calibri"/>
         </w:rPr>
-        <w:lastRenderedPageBreak/>
         <w:t>Updated output to screen and to the model output file for improved readability and added output of the Parameter File name</w:t>
       </w:r>
       <w:r>
@@ -23365,6 +23603,7 @@
         <w:rPr>
           <w:rFonts w:ascii="Calibri" w:eastAsia="Calibri" w:hAnsi="Calibri" w:cs="Calibri"/>
         </w:rPr>
+        <w:lastRenderedPageBreak/>
         <w:t xml:space="preserve">Added </w:t>
       </w:r>
       <w:r>
@@ -23643,7 +23882,6 @@
         <w:rPr>
           <w:rFonts w:ascii="Calibri" w:eastAsia="Calibri" w:hAnsi="Calibri" w:cs="Calibri"/>
         </w:rPr>
-        <w:lastRenderedPageBreak/>
         <w:t>The code incorrectly used the value of the average HRU air temperature in degrees Fahrenheit when it was supposed to be in degrees Celsius in one equation. The equation is correct in the PRMS-IV documentation report.</w:t>
       </w:r>
     </w:p>
@@ -24153,6 +24391,7 @@
         <w:rPr>
           <w:rFonts w:ascii="Calibri" w:eastAsia="Calibri" w:hAnsi="Calibri" w:cs="Calibri"/>
         </w:rPr>
+        <w:lastRenderedPageBreak/>
         <w:t xml:space="preserve">Variable </w:t>
       </w:r>
       <w:r>
@@ -24671,14 +24910,7 @@
         <w:rPr>
           <w:rFonts w:ascii="Calibri" w:eastAsia="Calibri" w:hAnsi="Calibri" w:cs="Calibri"/>
         </w:rPr>
-        <w:t xml:space="preserve"> and data type single. This error could have caused memory problems if the </w:t>
-      </w:r>
-      <w:r>
-        <w:rPr>
-          <w:rFonts w:ascii="Calibri" w:eastAsia="Calibri" w:hAnsi="Calibri" w:cs="Calibri"/>
-        </w:rPr>
-        <w:lastRenderedPageBreak/>
-        <w:t>variable was output in a Statistics Variable (statvar) or Animation File, or using the PRMS GUI runtime plots, but would not affect any computations.</w:t>
+        <w:t xml:space="preserve"> and data type single. This error could have caused memory problems if the variable was output in a Statistics Variable (statvar) or Animation File, or using the PRMS GUI runtime plots, but would not affect any computations.</w:t>
       </w:r>
     </w:p>
     <w:p>
@@ -25214,6 +25446,7 @@
         <w:rPr>
           <w:rFonts w:ascii="Calibri" w:eastAsia="Calibri" w:hAnsi="Calibri" w:cs="Calibri"/>
         </w:rPr>
+        <w:lastRenderedPageBreak/>
         <w:t xml:space="preserve">Checks were added to be sure </w:t>
       </w:r>
       <w:r>
@@ -25612,7 +25845,6 @@
         <w:rPr>
           <w:rFonts w:ascii="Calibri" w:eastAsia="Calibri" w:hAnsi="Calibri" w:cs="Calibri"/>
         </w:rPr>
-        <w:lastRenderedPageBreak/>
         <w:t xml:space="preserve">Variable </w:t>
       </w:r>
       <w:r>
@@ -26173,6 +26405,7 @@
         <w:rPr>
           <w:rFonts w:ascii="Courier New" w:eastAsia="Courier New" w:hAnsi="Courier New" w:cs="Courier New"/>
         </w:rPr>
+        <w:lastRenderedPageBreak/>
         <w:t xml:space="preserve">climateflow </w:t>
       </w:r>
       <w:r>
@@ -26439,7 +26672,6 @@
         <w:rPr>
           <w:rFonts w:ascii="Calibri" w:eastAsia="Calibri" w:hAnsi="Calibri" w:cs="Calibri"/>
         </w:rPr>
-        <w:lastRenderedPageBreak/>
         <w:t xml:space="preserve"> values of snowpack water equivalent (</w:t>
       </w:r>
       <w:r>
@@ -26699,6 +26931,7 @@
         <w:rPr>
           <w:rFonts w:ascii="Calibri" w:eastAsia="Calibri" w:hAnsi="Calibri" w:cs="Calibri"/>
         </w:rPr>
+        <w:lastRenderedPageBreak/>
         <w:t xml:space="preserve">Allow groundwater-reservoir cascades to be equal to HRU cascades with </w:t>
       </w:r>
       <w:r>
@@ -27153,7 +27386,6 @@
         <w:rPr>
           <w:rFonts w:ascii="Calibri" w:eastAsia="Calibri" w:hAnsi="Calibri" w:cs="Calibri"/>
         </w:rPr>
-        <w:lastRenderedPageBreak/>
         <w:tab/>
       </w:r>
     </w:p>
@@ -27523,6 +27755,7 @@
         <w:rPr>
           <w:rFonts w:ascii="Calibri" w:eastAsia="Calibri" w:hAnsi="Calibri" w:cs="Calibri"/>
         </w:rPr>
+        <w:lastRenderedPageBreak/>
         <w:t>This release added new functionality, parameters, and variables, fixed bugs, added more checks for valid input values, general code clean up. The primary change is the addition of the flexible dimension option described below that allows flexibility for specification the spatial and temporal distribution of parameter values.</w:t>
       </w:r>
     </w:p>
@@ -27815,14 +28048,7 @@
           <w:rFonts w:ascii="Calibri" w:eastAsia="Calibri" w:hAnsi="Calibri" w:cs="Calibri"/>
         </w:rPr>
         <w:br/>
-        <w:t xml:space="preserve">interception computations, snow computations, surface runoff and </w:t>
-      </w:r>
-      <w:r>
-        <w:rPr>
-          <w:rFonts w:ascii="Calibri" w:eastAsia="Calibri" w:hAnsi="Calibri" w:cs="Calibri"/>
-        </w:rPr>
-        <w:lastRenderedPageBreak/>
-        <w:t xml:space="preserve">impervious computations, and groundwater computations. Active when </w:t>
+        <w:t xml:space="preserve">interception computations, snow computations, surface runoff and impervious computations, and groundwater computations. Active when </w:t>
       </w:r>
       <w:r>
         <w:rPr>
@@ -28104,6 +28330,7 @@
           <w:rFonts w:ascii="Calibri" w:eastAsia="Calibri" w:hAnsi="Calibri" w:cs="Calibri"/>
           <w:b/>
         </w:rPr>
+        <w:lastRenderedPageBreak/>
         <w:t>gwstor_init</w:t>
       </w:r>
       <w:r>
@@ -28578,7 +28805,6 @@
           <w:rFonts w:ascii="Calibri" w:eastAsia="Calibri" w:hAnsi="Calibri" w:cs="Calibri"/>
           <w:u w:val="single"/>
         </w:rPr>
-        <w:lastRenderedPageBreak/>
         <w:t>Flexible dimension option</w:t>
       </w:r>
       <w:r>
@@ -29024,7 +29250,14 @@
         <w:rPr>
           <w:rFonts w:ascii="Calibri" w:eastAsia="Calibri" w:hAnsi="Calibri" w:cs="Calibri"/>
         </w:rPr>
-        <w:t xml:space="preserve"> are based on variables for each HRU rather than basin-wide variables, so the potential solar radiation (variable </w:t>
+        <w:t xml:space="preserve"> </w:t>
+      </w:r>
+      <w:r>
+        <w:rPr>
+          <w:rFonts w:ascii="Calibri" w:eastAsia="Calibri" w:hAnsi="Calibri" w:cs="Calibri"/>
+        </w:rPr>
+        <w:lastRenderedPageBreak/>
+        <w:t xml:space="preserve">are based on variables for each HRU rather than basin-wide variables, so the potential solar radiation (variable </w:t>
       </w:r>
       <w:r>
         <w:rPr>
@@ -30751,7 +30984,14 @@
         <w:rPr>
           <w:rFonts w:ascii="Calibri" w:eastAsia="Calibri" w:hAnsi="Calibri" w:cs="Calibri"/>
         </w:rPr>
-        <w:t xml:space="preserve">. Humidity and wind speed data can be input as CBH files. Potential ET can be adjusted from values input in CBH files using new parameter </w:t>
+        <w:t xml:space="preserve">. </w:t>
+      </w:r>
+      <w:r>
+        <w:rPr>
+          <w:rFonts w:ascii="Calibri" w:eastAsia="Calibri" w:hAnsi="Calibri" w:cs="Calibri"/>
+        </w:rPr>
+        <w:lastRenderedPageBreak/>
+        <w:t xml:space="preserve">Humidity and wind speed data can be input as CBH files. Potential ET can be adjusted from values input in CBH files using new parameter </w:t>
       </w:r>
       <w:r>
         <w:rPr>
@@ -31090,7 +31330,6 @@
           <w:rFonts w:ascii="Calibri" w:eastAsia="Calibri" w:hAnsi="Calibri" w:cs="Calibri"/>
           <w:b/>
         </w:rPr>
-        <w:lastRenderedPageBreak/>
         <w:t>parameter_check_flag</w:t>
       </w:r>
       <w:r>
@@ -31621,6 +31860,7 @@
           <w:rFonts w:ascii="Calibri" w:eastAsia="Calibri" w:hAnsi="Calibri" w:cs="Calibri"/>
           <w:b/>
         </w:rPr>
+        <w:lastRenderedPageBreak/>
         <w:t>humidity_cbh_flag</w:t>
       </w:r>
       <w:r>
@@ -31992,14 +32232,7 @@
         <w:rPr>
           <w:rFonts w:ascii="Calibri" w:eastAsia="Calibri" w:hAnsi="Calibri" w:cs="Calibri"/>
         </w:rPr>
-        <w:t xml:space="preserve">) is pervious </w:t>
-      </w:r>
-      <w:r>
-        <w:rPr>
-          <w:rFonts w:ascii="Calibri" w:eastAsia="Calibri" w:hAnsi="Calibri" w:cs="Calibri"/>
-        </w:rPr>
-        <w:lastRenderedPageBreak/>
-        <w:t>surface runoff capture fraction captured by surface depressions within each HRU, range 0.0 to 1.0, default = 0.2.</w:t>
+        <w:t>) is pervious surface runoff capture fraction captured by surface depressions within each HRU, range 0.0 to 1.0, default = 0.2.</w:t>
       </w:r>
     </w:p>
     <w:p>
@@ -32613,6 +32846,7 @@
         <w:rPr>
           <w:rFonts w:ascii="Calibri" w:eastAsia="Calibri" w:hAnsi="Calibri" w:cs="Calibri"/>
         </w:rPr>
+        <w:lastRenderedPageBreak/>
         <w:t>hru_storage(</w:t>
       </w:r>
       <w:r>
@@ -33259,7 +33493,6 @@
           <w:rFonts w:ascii="Calibri" w:eastAsia="Calibri" w:hAnsi="Calibri" w:cs="Calibri"/>
           <w:i/>
         </w:rPr>
-        <w:lastRenderedPageBreak/>
         <w:t>lake_lateral_inflow</w:t>
       </w:r>
       <w:proofErr w:type="spellEnd"/>
@@ -33737,6 +33970,7 @@
           <w:rFonts w:ascii="Calibri" w:eastAsia="Calibri" w:hAnsi="Calibri" w:cs="Calibri"/>
           <w:i/>
         </w:rPr>
+        <w:lastRenderedPageBreak/>
         <w:t>basin_stflow_out</w:t>
       </w:r>
       <w:proofErr w:type="spellEnd"/>
@@ -33979,14 +34213,7 @@
         <w:rPr>
           <w:rFonts w:ascii="Calibri" w:eastAsia="Calibri" w:hAnsi="Calibri" w:cs="Calibri"/>
         </w:rPr>
-        <w:t xml:space="preserve">, </w:t>
-      </w:r>
-      <w:r>
-        <w:rPr>
-          <w:rFonts w:ascii="Calibri" w:eastAsia="Calibri" w:hAnsi="Calibri" w:cs="Calibri"/>
-        </w:rPr>
-        <w:lastRenderedPageBreak/>
-        <w:t xml:space="preserve">printed the incorrect GWR Identification number. If groundwater discharge to a lake was computed greater than the available groundwater storage, the value was not limited by the available storage; now the discharge is set to the available groundwater storage and a warning message is issued. Computation of lake seepage was removed from the initialize </w:t>
+        <w:t xml:space="preserve">, printed the incorrect GWR Identification number. If groundwater discharge to a lake was computed greater than the available groundwater storage, the value was not limited by the available storage; now the discharge is set to the available groundwater storage and a warning message is issued. Computation of lake seepage was removed from the initialize </w:t>
       </w:r>
       <w:r>
         <w:rPr>
@@ -34195,6 +34422,7 @@
           <w:rFonts w:ascii="Courier New" w:eastAsia="Courier New" w:hAnsi="Courier New" w:cs="Courier New"/>
           <w:sz w:val="24"/>
         </w:rPr>
+        <w:lastRenderedPageBreak/>
         <w:t>ccsolrad</w:t>
       </w:r>
       <w:r>
@@ -34590,7 +34818,6 @@
           <w:rFonts w:ascii="Courier New" w:eastAsia="Courier New" w:hAnsi="Courier New" w:cs="Courier New"/>
           <w:sz w:val="24"/>
         </w:rPr>
-        <w:lastRenderedPageBreak/>
         <w:t>srunoff</w:t>
       </w:r>
       <w:r>
@@ -34989,6 +35216,7 @@
           <w:rFonts w:ascii="Courier New" w:eastAsia="Courier New" w:hAnsi="Courier New" w:cs="Courier New"/>
           <w:sz w:val="24"/>
         </w:rPr>
+        <w:lastRenderedPageBreak/>
         <w:t>cascade</w:t>
       </w:r>
       <w:r>
@@ -35282,7 +35510,6 @@
           <w:rFonts w:ascii="Courier New" w:eastAsia="Courier New" w:hAnsi="Courier New" w:cs="Courier New"/>
           <w:sz w:val="24"/>
         </w:rPr>
-        <w:lastRenderedPageBreak/>
         <w:t>snowcomp</w:t>
       </w:r>
       <w:r>
@@ -35713,7 +35940,14 @@
         <w:rPr>
           <w:rFonts w:ascii="Calibri" w:eastAsia="Calibri" w:hAnsi="Calibri" w:cs="Calibri"/>
         </w:rPr>
-        <w:t xml:space="preserve"> values instead of integer prior to rounding to nearest integer. These values were set to the truncated integer values, they are now rounded, that is, set to the nearest integer. Maximum value of the fall frost changed from 366 to 365 and minimum value of spring frost changed from 0 to 1. Computation of the </w:t>
+        <w:t xml:space="preserve"> values instead of integer prior to rounding to nearest integer. These values were set to the truncated integer values, they are now rounded, that is, set to the nearest integer. Maximum value of the fall frost changed from 366 to 365 and minimum value of spring frost changed from 0 to 1. </w:t>
+      </w:r>
+      <w:r>
+        <w:rPr>
+          <w:rFonts w:ascii="Calibri" w:eastAsia="Calibri" w:hAnsi="Calibri" w:cs="Calibri"/>
+        </w:rPr>
+        <w:lastRenderedPageBreak/>
+        <w:t xml:space="preserve">Computation of the </w:t>
       </w:r>
       <w:proofErr w:type="spellStart"/>
       <w:r>
@@ -36007,7 +36241,6 @@
           <w:rFonts w:ascii="Courier New" w:eastAsia="Courier New" w:hAnsi="Courier New" w:cs="Courier New"/>
           <w:sz w:val="24"/>
         </w:rPr>
-        <w:lastRenderedPageBreak/>
         <w:t>muskingum</w:t>
       </w:r>
       <w:proofErr w:type="spellEnd"/>
@@ -36633,6 +36866,7 @@
         <w:rPr>
           <w:rFonts w:ascii="Calibri" w:eastAsia="Calibri" w:hAnsi="Calibri" w:cs="Calibri"/>
         </w:rPr>
+        <w:lastRenderedPageBreak/>
         <w:t xml:space="preserve">specified greater than 0 when dimension </w:t>
       </w:r>
       <w:r>
@@ -36898,7 +37132,6 @@
         <w:rPr>
           <w:rFonts w:ascii="Calibri" w:eastAsia="Calibri" w:hAnsi="Calibri" w:cs="Calibri"/>
         </w:rPr>
-        <w:lastRenderedPageBreak/>
         <w:t>printed,</w:t>
       </w:r>
       <w:r>
@@ -37531,7 +37764,14 @@
         <w:rPr>
           <w:rFonts w:ascii="Calibri" w:eastAsia="Calibri" w:hAnsi="Calibri" w:cs="Calibri"/>
         </w:rPr>
-        <w:t xml:space="preserve"> if they are specified as invalid, instead if true an error message is printed and execution stops. Specification of </w:t>
+        <w:t xml:space="preserve"> if they are specified as invalid, instead if true an error message is </w:t>
+      </w:r>
+      <w:r>
+        <w:rPr>
+          <w:rFonts w:ascii="Calibri" w:eastAsia="Calibri" w:hAnsi="Calibri" w:cs="Calibri"/>
+        </w:rPr>
+        <w:lastRenderedPageBreak/>
+        <w:t xml:space="preserve">printed and execution stops. Specification of </w:t>
       </w:r>
       <w:r>
         <w:rPr>
@@ -37843,14 +38083,7 @@
         <w:rPr>
           <w:rFonts w:ascii="Calibri" w:eastAsia="Calibri" w:hAnsi="Calibri" w:cs="Calibri"/>
         </w:rPr>
-        <w:t xml:space="preserve"> are always assigned a valid value, which is needed as they are written to the restart file. Added check for </w:t>
-      </w:r>
-      <w:r>
-        <w:rPr>
-          <w:rFonts w:ascii="Calibri" w:eastAsia="Calibri" w:hAnsi="Calibri" w:cs="Calibri"/>
-        </w:rPr>
-        <w:lastRenderedPageBreak/>
-        <w:t xml:space="preserve">computed values of </w:t>
+        <w:t xml:space="preserve"> are always assigned a valid value, which is needed as they are written to the restart file. Added check for computed values of </w:t>
       </w:r>
       <w:r>
         <w:rPr>
@@ -38481,7 +38714,14 @@
         <w:rPr>
           <w:rFonts w:ascii="Calibri" w:eastAsia="Calibri" w:hAnsi="Calibri" w:cs="Calibri"/>
         </w:rPr>
-        <w:t xml:space="preserve"> is specified equal to 0 then the </w:t>
+        <w:t xml:space="preserve"> is specified equal to 0 </w:t>
+      </w:r>
+      <w:r>
+        <w:rPr>
+          <w:rFonts w:ascii="Calibri" w:eastAsia="Calibri" w:hAnsi="Calibri" w:cs="Calibri"/>
+        </w:rPr>
+        <w:lastRenderedPageBreak/>
+        <w:t xml:space="preserve">then the </w:t>
       </w:r>
       <w:r>
         <w:rPr>
@@ -38782,14 +39022,7 @@
         <w:rPr>
           <w:rFonts w:ascii="Calibri" w:eastAsia="Calibri" w:hAnsi="Calibri" w:cs="Calibri"/>
         </w:rPr>
-        <w:t xml:space="preserve"> is used to input </w:t>
-      </w:r>
-      <w:r>
-        <w:rPr>
-          <w:rFonts w:ascii="Calibri" w:eastAsia="Calibri" w:hAnsi="Calibri" w:cs="Calibri"/>
-        </w:rPr>
-        <w:lastRenderedPageBreak/>
-        <w:t xml:space="preserve">temperature and precipitation values, a line is printed with the </w:t>
+        <w:t xml:space="preserve"> is used to input temperature and precipitation values, a line is printed with the </w:t>
       </w:r>
       <w:r>
         <w:rPr>
@@ -39354,7 +39587,14 @@
         <w:rPr>
           <w:rFonts w:ascii="Calibri" w:eastAsia="Calibri" w:hAnsi="Calibri" w:cs="Calibri"/>
         </w:rPr>
-        <w:t>Module: call_modules – allow the same file name to be used control parameters save_vars_to_file and init_vars_from_file, need to be careful as this means the values stored when the file was first generated are overwritten. The start and end clock date and time and the elapsed time at end of simulation are output to the screen in Model Output file.</w:t>
+        <w:t xml:space="preserve">Module: call_modules – allow the same file name to be used control parameters save_vars_to_file and init_vars_from_file, need to be careful as this means the values stored </w:t>
+      </w:r>
+      <w:r>
+        <w:rPr>
+          <w:rFonts w:ascii="Calibri" w:eastAsia="Calibri" w:hAnsi="Calibri" w:cs="Calibri"/>
+        </w:rPr>
+        <w:lastRenderedPageBreak/>
+        <w:t>when the file was first generated are overwritten. The start and end clock date and time and the elapsed time at end of simulation are output to the screen in Model Output file.</w:t>
       </w:r>
     </w:p>
     <w:p>
@@ -39688,7 +39928,6 @@
         <w:rPr>
           <w:rFonts w:ascii="Calibri" w:eastAsia="Calibri" w:hAnsi="Calibri" w:cs="Calibri"/>
         </w:rPr>
-        <w:lastRenderedPageBreak/>
         <w:t xml:space="preserve">Restart capability added to all except: potet_hs.f90, potet_pt.f90, </w:t>
       </w:r>
       <w:proofErr w:type="spellStart"/>
@@ -40185,7 +40424,14 @@
         <w:rPr>
           <w:rFonts w:ascii="Calibri" w:eastAsia="Calibri" w:hAnsi="Calibri" w:cs="Calibri"/>
         </w:rPr>
-        <w:t>. New parameter dprst_et_coef(nhru) was added to adjust evaporation potential from surface depressions. Evaporation from open depressions is computed prior to evaporation from closed. Both are computed at the potential rate, limited by unsatisfied ET. Unsatisfied ET is reduced after computing open evaporation to then limit closed evaporation. This was being done in a complicated way, which is now streamlined.</w:t>
+        <w:t xml:space="preserve">. New parameter dprst_et_coef(nhru) was added to adjust evaporation potential from surface depressions. Evaporation from open depressions </w:t>
+      </w:r>
+      <w:r>
+        <w:rPr>
+          <w:rFonts w:ascii="Calibri" w:eastAsia="Calibri" w:hAnsi="Calibri" w:cs="Calibri"/>
+        </w:rPr>
+        <w:lastRenderedPageBreak/>
+        <w:t>is computed prior to evaporation from closed. Both are computed at the potential rate, limited by unsatisfied ET. Unsatisfied ET is reduced after computing open evaporation to then limit closed evaporation. This was being done in a complicated way, which is now streamlined.</w:t>
       </w:r>
     </w:p>
     <w:p>
@@ -40370,7 +40616,6 @@
         <w:rPr>
           <w:rFonts w:ascii="Calibri" w:eastAsia="Calibri" w:hAnsi="Calibri" w:cs="Calibri"/>
         </w:rPr>
-        <w:lastRenderedPageBreak/>
         <w:t xml:space="preserve">basin_sum.f90: print_freq = 6 did not produce monthly and yearly tables, now does. Variables </w:t>
       </w:r>
       <w:proofErr w:type="spellStart"/>
@@ -40650,6 +40895,7 @@
           <w:b/>
           <w:sz w:val="24"/>
         </w:rPr>
+        <w:lastRenderedPageBreak/>
         <w:t>BUG FIXES</w:t>
       </w:r>
     </w:p>
@@ -40963,7 +41209,6 @@
           <w:rFonts w:ascii="Calibri" w:eastAsia="Calibri" w:hAnsi="Calibri" w:cs="Calibri"/>
           <w:sz w:val="24"/>
         </w:rPr>
-        <w:lastRenderedPageBreak/>
         <w:t xml:space="preserve"> This version was prepared but never released because it failed the test cases.</w:t>
       </w:r>
       <w:r>
@@ -41255,6 +41500,7 @@
         <w:rPr>
           <w:rFonts w:ascii="Calibri" w:eastAsia="Calibri" w:hAnsi="Calibri" w:cs="Calibri"/>
         </w:rPr>
+        <w:lastRenderedPageBreak/>
         <w:t xml:space="preserve">Module </w:t>
       </w:r>
       <w:proofErr w:type="spellStart"/>
@@ -41452,14 +41698,7 @@
         <w:rPr>
           <w:rFonts w:ascii="Calibri" w:eastAsia="Calibri" w:hAnsi="Calibri" w:cs="Calibri"/>
         </w:rPr>
-        <w:t xml:space="preserve"> and tmin_cbh_adj to avoid possible duplicate use of the parameter values. Similarly, precipitation </w:t>
-      </w:r>
-      <w:r>
-        <w:rPr>
-          <w:rFonts w:ascii="Calibri" w:eastAsia="Calibri" w:hAnsi="Calibri" w:cs="Calibri"/>
-        </w:rPr>
-        <w:lastRenderedPageBreak/>
-        <w:t xml:space="preserve">adjustment parameters were changed from </w:t>
+        <w:t xml:space="preserve"> and tmin_cbh_adj to avoid possible duplicate use of the parameter values. Similarly, precipitation adjustment parameters were changed from </w:t>
       </w:r>
       <w:r>
         <w:rPr>
@@ -41942,7 +42181,14 @@
         <w:rPr>
           <w:rFonts w:ascii="Calibri" w:eastAsia="Calibri" w:hAnsi="Calibri" w:cs="Calibri"/>
         </w:rPr>
-        <w:t xml:space="preserve">)&gt;0, and gvr_cell_pct&gt;1.0E-10) from the HRU map to the target map; a warning message is output to the user’s screen if this condition is detected. This check produces a warning message, as in some cases it might be desirable to map only a portion of an HRU to a target map spatial unit, such as, at a model boundary where the HRU map and target map have different spatial extents. </w:t>
+        <w:t xml:space="preserve">)&gt;0, and gvr_cell_pct&gt;1.0E-10) from the HRU map to the target map; a warning message is output to the user’s screen if this condition is detected. This check produces a warning message, as in some cases it might be desirable to map only a portion of an HRU to a target </w:t>
+      </w:r>
+      <w:r>
+        <w:rPr>
+          <w:rFonts w:ascii="Calibri" w:eastAsia="Calibri" w:hAnsi="Calibri" w:cs="Calibri"/>
+        </w:rPr>
+        <w:lastRenderedPageBreak/>
+        <w:t xml:space="preserve">map spatial unit, such as, at a model boundary where the HRU map and target map have different spatial extents. </w:t>
       </w:r>
     </w:p>
     <w:p>
@@ -42119,7 +42365,6 @@
           <w:b/>
           <w:sz w:val="24"/>
         </w:rPr>
-        <w:lastRenderedPageBreak/>
         <w:t>PRMS Version 3.0.0 (11/15/2011)</w:t>
       </w:r>
     </w:p>
@@ -42361,7 +42606,14 @@
         <w:rPr>
           <w:rFonts w:ascii="Calibri" w:eastAsia="Calibri" w:hAnsi="Calibri" w:cs="Calibri"/>
         </w:rPr>
-        <w:t>These were UNIX only releases. Although computationally efficient, the procedure required to add hydrologic-process algorithms to the original code was less than adequate.  As a result, the architecture and modular structure of PRMS were redesigned to allow better integration and hydrologic-process algorithm-development capabilities. This new structure was the USGS Modular Modeling System (MMS), an integrated system of computer software developed for simulating a variety of water, energy, and biogeochemical processes that included PRMS.</w:t>
+        <w:t xml:space="preserve">These were UNIX only releases. Although computationally efficient, the procedure required to add hydrologic-process algorithms to the original code was less than adequate.  As a result, the architecture and modular structure of PRMS were redesigned to allow better integration and hydrologic-process algorithm-development capabilities. This new structure was the USGS </w:t>
+      </w:r>
+      <w:r>
+        <w:rPr>
+          <w:rFonts w:ascii="Calibri" w:eastAsia="Calibri" w:hAnsi="Calibri" w:cs="Calibri"/>
+        </w:rPr>
+        <w:lastRenderedPageBreak/>
+        <w:t>Modular Modeling System (MMS), an integrated system of computer software developed for simulating a variety of water, energy, and biogeochemical processes that included PRMS.</w:t>
       </w:r>
     </w:p>
     <w:p>
@@ -42563,7 +42815,6 @@
         <w:rPr>
           <w:rFonts w:ascii="Calibri" w:eastAsia="Calibri" w:hAnsi="Calibri" w:cs="Calibri"/>
         </w:rPr>
-        <w:lastRenderedPageBreak/>
         <w:t>For the processes related to temperature distribution, solar-radiation distribution, evaporation, transpiration, and surface runoff, two or more different algorithms were encoded, each representing a different conceptual approach. A specific algorithm was selected at run time by setting values in the input file. This modular-design concept enabled the creation and application of a model that was most appropriate for a given study and supported the long-term goal to expand the available process-simulation capabilities of PRMS.</w:t>
       </w:r>
     </w:p>
@@ -45698,7 +45949,7 @@
   <w:abstractNum w:abstractNumId="56" w15:restartNumberingAfterBreak="0">
     <w:nsid w:val="3130496D"/>
     <w:multiLevelType w:val="hybridMultilevel"/>
-    <w:tmpl w:val="20CA4392"/>
+    <w:tmpl w:val="D7661C8C"/>
     <w:lvl w:ilvl="0" w:tplc="04090001">
       <w:start w:val="1"/>
       <w:numFmt w:val="bullet"/>

</xml_diff>